<commit_message>
Update last commit false
</commit_message>
<xml_diff>
--- a/DOCUMENT/G7_CodeFirst.docx
+++ b/DOCUMENT/G7_CodeFirst.docx
@@ -45,7 +45,7 @@
           <w:noProof/>
           <w:sz w:val="26"/>
           <w:szCs w:val="26"/>
-          <w:lang w:eastAsia="vi-VN"/>
+          <w:lang w:val="en-US"/>
         </w:rPr>
         <w:drawing>
           <wp:inline distT="0" distB="0" distL="0" distR="0">
@@ -132,7 +132,7 @@
           <w:noProof/>
           <w:sz w:val="26"/>
           <w:szCs w:val="26"/>
-          <w:lang w:eastAsia="vi-VN"/>
+          <w:lang w:val="en-US"/>
         </w:rPr>
         <w:lastRenderedPageBreak/>
         <w:drawing>
@@ -258,7 +258,7 @@
           <w:noProof/>
           <w:sz w:val="26"/>
           <w:szCs w:val="26"/>
-          <w:lang w:eastAsia="vi-VN"/>
+          <w:lang w:val="en-US"/>
         </w:rPr>
         <w:drawing>
           <wp:inline distT="0" distB="0" distL="0" distR="0">
@@ -326,25 +326,7 @@
           <w:szCs w:val="26"/>
           <w:lang w:val="en-US"/>
         </w:rPr>
-        <w:t xml:space="preserve">Điền </w:t>
-      </w:r>
-      <w:r>
-        <w:rPr>
-          <w:rFonts w:asciiTheme="majorHAnsi" w:hAnsiTheme="majorHAnsi" w:cstheme="majorHAnsi"/>
-          <w:sz w:val="26"/>
-          <w:szCs w:val="26"/>
-          <w:lang w:val="en-US"/>
-        </w:rPr>
-        <w:t xml:space="preserve"> “Install-Package EntityFramework”</w:t>
-      </w:r>
-      <w:r>
-        <w:rPr>
-          <w:rFonts w:asciiTheme="majorHAnsi" w:hAnsiTheme="majorHAnsi" w:cstheme="majorHAnsi"/>
-          <w:sz w:val="26"/>
-          <w:szCs w:val="26"/>
-          <w:lang w:val="en-US"/>
-        </w:rPr>
-        <w:t xml:space="preserve"> vào console sau đó enter.</w:t>
+        <w:t>Điền  “Install-Package EntityFramework” vào console sau đó enter.</w:t>
       </w:r>
     </w:p>
     <w:p>
@@ -362,7 +344,7 @@
           <w:noProof/>
           <w:sz w:val="26"/>
           <w:szCs w:val="26"/>
-          <w:lang w:eastAsia="vi-VN"/>
+          <w:lang w:val="en-US"/>
         </w:rPr>
         <w:lastRenderedPageBreak/>
         <w:drawing>
@@ -431,7 +413,34 @@
           <w:szCs w:val="26"/>
           <w:lang w:val="en-US"/>
         </w:rPr>
-        <w:t>Tạo class học sinh (Student)</w:t>
+        <w:t xml:space="preserve">Tạo </w:t>
+      </w:r>
+      <w:r>
+        <w:rPr>
+          <w:rFonts w:asciiTheme="majorHAnsi" w:hAnsiTheme="majorHAnsi" w:cstheme="majorHAnsi"/>
+          <w:sz w:val="26"/>
+          <w:szCs w:val="26"/>
+          <w:lang w:val="en-US"/>
+        </w:rPr>
+        <w:t xml:space="preserve"> 3 </w:t>
+      </w:r>
+      <w:r>
+        <w:rPr>
+          <w:rFonts w:asciiTheme="majorHAnsi" w:hAnsiTheme="majorHAnsi" w:cstheme="majorHAnsi"/>
+          <w:sz w:val="26"/>
+          <w:szCs w:val="26"/>
+          <w:lang w:val="en-US"/>
+        </w:rPr>
+        <w:t xml:space="preserve">class </w:t>
+      </w:r>
+      <w:r>
+        <w:rPr>
+          <w:rFonts w:asciiTheme="majorHAnsi" w:hAnsiTheme="majorHAnsi" w:cstheme="majorHAnsi"/>
+          <w:sz w:val="26"/>
+          <w:szCs w:val="26"/>
+          <w:lang w:val="en-US"/>
+        </w:rPr>
+        <w:t>như sau</w:t>
       </w:r>
       <w:r>
         <w:rPr>
@@ -449,29 +458,3146 @@
           <w:szCs w:val="26"/>
           <w:lang w:val="en-US"/>
         </w:rPr>
-        <w:t xml:space="preserve"> với các thuộc tính và phương thức get set như dưới hình.</w:t>
-      </w:r>
-    </w:p>
-    <w:p>
-      <w:pPr>
-        <w:rPr>
-          <w:rFonts w:asciiTheme="majorHAnsi" w:hAnsiTheme="majorHAnsi" w:cstheme="majorHAnsi"/>
-          <w:sz w:val="26"/>
-          <w:szCs w:val="26"/>
-          <w:lang w:val="en-US"/>
-        </w:rPr>
-      </w:pPr>
-      <w:r>
-        <w:rPr>
-          <w:rFonts w:asciiTheme="majorHAnsi" w:hAnsiTheme="majorHAnsi" w:cstheme="majorHAnsi"/>
+        <w:t xml:space="preserve"> với các thuộc tính và phương thức get set như </w:t>
+      </w:r>
+      <w:r>
+        <w:rPr>
+          <w:rFonts w:asciiTheme="majorHAnsi" w:hAnsiTheme="majorHAnsi" w:cstheme="majorHAnsi"/>
+          <w:sz w:val="26"/>
+          <w:szCs w:val="26"/>
+          <w:lang w:val="en-US"/>
+        </w:rPr>
+        <w:t>sau</w:t>
+      </w:r>
+      <w:r>
+        <w:rPr>
+          <w:rFonts w:asciiTheme="majorHAnsi" w:hAnsiTheme="majorHAnsi" w:cstheme="majorHAnsi"/>
+          <w:sz w:val="26"/>
+          <w:szCs w:val="26"/>
+          <w:lang w:val="en-US"/>
+        </w:rPr>
+        <w:t>.</w:t>
+      </w:r>
+    </w:p>
+    <w:p>
+      <w:pPr>
+        <w:autoSpaceDE w:val="0"/>
+        <w:autoSpaceDN w:val="0"/>
+        <w:adjustRightInd w:val="0"/>
+        <w:spacing w:after="0" w:line="240" w:lineRule="auto"/>
+        <w:rPr>
+          <w:rFonts w:ascii="Consolas" w:hAnsi="Consolas" w:cs="Consolas"/>
+          <w:color w:val="000000"/>
+          <w:sz w:val="19"/>
+          <w:szCs w:val="19"/>
+          <w:highlight w:val="white"/>
+          <w:lang w:val="en-US"/>
+        </w:rPr>
+      </w:pPr>
+      <w:r>
+        <w:rPr>
+          <w:rFonts w:ascii="Consolas" w:hAnsi="Consolas" w:cs="Consolas"/>
+          <w:color w:val="0000FF"/>
+          <w:sz w:val="19"/>
+          <w:szCs w:val="19"/>
+          <w:highlight w:val="white"/>
+          <w:lang w:val="en-US"/>
+        </w:rPr>
+        <w:t>public</w:t>
+      </w:r>
+      <w:r>
+        <w:rPr>
+          <w:rFonts w:ascii="Consolas" w:hAnsi="Consolas" w:cs="Consolas"/>
+          <w:color w:val="000000"/>
+          <w:sz w:val="19"/>
+          <w:szCs w:val="19"/>
+          <w:highlight w:val="white"/>
+          <w:lang w:val="en-US"/>
+        </w:rPr>
+        <w:t xml:space="preserve"> </w:t>
+      </w:r>
+      <w:r>
+        <w:rPr>
+          <w:rFonts w:ascii="Consolas" w:hAnsi="Consolas" w:cs="Consolas"/>
+          <w:color w:val="0000FF"/>
+          <w:sz w:val="19"/>
+          <w:szCs w:val="19"/>
+          <w:highlight w:val="white"/>
+          <w:lang w:val="en-US"/>
+        </w:rPr>
+        <w:t>class</w:t>
+      </w:r>
+      <w:r>
+        <w:rPr>
+          <w:rFonts w:ascii="Consolas" w:hAnsi="Consolas" w:cs="Consolas"/>
+          <w:color w:val="000000"/>
+          <w:sz w:val="19"/>
+          <w:szCs w:val="19"/>
+          <w:highlight w:val="white"/>
+          <w:lang w:val="en-US"/>
+        </w:rPr>
+        <w:t xml:space="preserve"> </w:t>
+      </w:r>
+      <w:r>
+        <w:rPr>
+          <w:rFonts w:ascii="Consolas" w:hAnsi="Consolas" w:cs="Consolas"/>
+          <w:color w:val="2B91AF"/>
+          <w:sz w:val="19"/>
+          <w:szCs w:val="19"/>
+          <w:highlight w:val="white"/>
+          <w:lang w:val="en-US"/>
+        </w:rPr>
+        <w:t>Student</w:t>
+      </w:r>
+    </w:p>
+    <w:p>
+      <w:pPr>
+        <w:autoSpaceDE w:val="0"/>
+        <w:autoSpaceDN w:val="0"/>
+        <w:adjustRightInd w:val="0"/>
+        <w:spacing w:after="0" w:line="240" w:lineRule="auto"/>
+        <w:rPr>
+          <w:rFonts w:ascii="Consolas" w:hAnsi="Consolas" w:cs="Consolas"/>
+          <w:color w:val="000000"/>
+          <w:sz w:val="19"/>
+          <w:szCs w:val="19"/>
+          <w:highlight w:val="white"/>
+          <w:lang w:val="en-US"/>
+        </w:rPr>
+      </w:pPr>
+      <w:r>
+        <w:rPr>
+          <w:rFonts w:ascii="Consolas" w:hAnsi="Consolas" w:cs="Consolas"/>
+          <w:color w:val="000000"/>
+          <w:sz w:val="19"/>
+          <w:szCs w:val="19"/>
+          <w:highlight w:val="white"/>
+          <w:lang w:val="en-US"/>
+        </w:rPr>
+        <w:t>{</w:t>
+      </w:r>
+    </w:p>
+    <w:p>
+      <w:pPr>
+        <w:autoSpaceDE w:val="0"/>
+        <w:autoSpaceDN w:val="0"/>
+        <w:adjustRightInd w:val="0"/>
+        <w:spacing w:after="0" w:line="240" w:lineRule="auto"/>
+        <w:rPr>
+          <w:rFonts w:ascii="Consolas" w:hAnsi="Consolas" w:cs="Consolas"/>
+          <w:color w:val="000000"/>
+          <w:sz w:val="19"/>
+          <w:szCs w:val="19"/>
+          <w:highlight w:val="white"/>
+          <w:lang w:val="en-US"/>
+        </w:rPr>
+      </w:pPr>
+      <w:r>
+        <w:rPr>
+          <w:rFonts w:ascii="Consolas" w:hAnsi="Consolas" w:cs="Consolas"/>
+          <w:color w:val="000000"/>
+          <w:sz w:val="19"/>
+          <w:szCs w:val="19"/>
+          <w:highlight w:val="white"/>
+          <w:lang w:val="en-US"/>
+        </w:rPr>
+        <w:t xml:space="preserve">    </w:t>
+      </w:r>
+      <w:r>
+        <w:rPr>
+          <w:rFonts w:ascii="Consolas" w:hAnsi="Consolas" w:cs="Consolas"/>
+          <w:color w:val="000000"/>
+          <w:sz w:val="19"/>
+          <w:szCs w:val="19"/>
+          <w:highlight w:val="white"/>
+          <w:lang w:val="en-US"/>
+        </w:rPr>
+        <w:t>[</w:t>
+      </w:r>
+      <w:r>
+        <w:rPr>
+          <w:rFonts w:ascii="Consolas" w:hAnsi="Consolas" w:cs="Consolas"/>
+          <w:color w:val="2B91AF"/>
+          <w:sz w:val="19"/>
+          <w:szCs w:val="19"/>
+          <w:highlight w:val="white"/>
+          <w:lang w:val="en-US"/>
+        </w:rPr>
+        <w:t>Key</w:t>
+      </w:r>
+      <w:r>
+        <w:rPr>
+          <w:rFonts w:ascii="Consolas" w:hAnsi="Consolas" w:cs="Consolas"/>
+          <w:color w:val="000000"/>
+          <w:sz w:val="19"/>
+          <w:szCs w:val="19"/>
+          <w:highlight w:val="white"/>
+          <w:lang w:val="en-US"/>
+        </w:rPr>
+        <w:t>]</w:t>
+      </w:r>
+    </w:p>
+    <w:p>
+      <w:pPr>
+        <w:autoSpaceDE w:val="0"/>
+        <w:autoSpaceDN w:val="0"/>
+        <w:adjustRightInd w:val="0"/>
+        <w:spacing w:after="0" w:line="240" w:lineRule="auto"/>
+        <w:rPr>
+          <w:rFonts w:ascii="Consolas" w:hAnsi="Consolas" w:cs="Consolas"/>
+          <w:color w:val="000000"/>
+          <w:sz w:val="19"/>
+          <w:szCs w:val="19"/>
+          <w:highlight w:val="white"/>
+          <w:lang w:val="en-US"/>
+        </w:rPr>
+      </w:pPr>
+      <w:r>
+        <w:rPr>
+          <w:rFonts w:ascii="Consolas" w:hAnsi="Consolas" w:cs="Consolas"/>
+          <w:color w:val="000000"/>
+          <w:sz w:val="19"/>
+          <w:szCs w:val="19"/>
+          <w:highlight w:val="white"/>
+          <w:lang w:val="en-US"/>
+        </w:rPr>
+        <w:t xml:space="preserve">    </w:t>
+      </w:r>
+      <w:r>
+        <w:rPr>
+          <w:rFonts w:ascii="Consolas" w:hAnsi="Consolas" w:cs="Consolas"/>
+          <w:color w:val="0000FF"/>
+          <w:sz w:val="19"/>
+          <w:szCs w:val="19"/>
+          <w:highlight w:val="white"/>
+          <w:lang w:val="en-US"/>
+        </w:rPr>
+        <w:t>public</w:t>
+      </w:r>
+      <w:r>
+        <w:rPr>
+          <w:rFonts w:ascii="Consolas" w:hAnsi="Consolas" w:cs="Consolas"/>
+          <w:color w:val="000000"/>
+          <w:sz w:val="19"/>
+          <w:szCs w:val="19"/>
+          <w:highlight w:val="white"/>
+          <w:lang w:val="en-US"/>
+        </w:rPr>
+        <w:t xml:space="preserve"> </w:t>
+      </w:r>
+      <w:r>
+        <w:rPr>
+          <w:rFonts w:ascii="Consolas" w:hAnsi="Consolas" w:cs="Consolas"/>
+          <w:color w:val="0000FF"/>
+          <w:sz w:val="19"/>
+          <w:szCs w:val="19"/>
+          <w:highlight w:val="white"/>
+          <w:lang w:val="en-US"/>
+        </w:rPr>
+        <w:t>int</w:t>
+      </w:r>
+      <w:r>
+        <w:rPr>
+          <w:rFonts w:ascii="Consolas" w:hAnsi="Consolas" w:cs="Consolas"/>
+          <w:color w:val="000000"/>
+          <w:sz w:val="19"/>
+          <w:szCs w:val="19"/>
+          <w:highlight w:val="white"/>
+          <w:lang w:val="en-US"/>
+        </w:rPr>
+        <w:t xml:space="preserve"> StudentID { </w:t>
+      </w:r>
+      <w:r>
+        <w:rPr>
+          <w:rFonts w:ascii="Consolas" w:hAnsi="Consolas" w:cs="Consolas"/>
+          <w:color w:val="0000FF"/>
+          <w:sz w:val="19"/>
+          <w:szCs w:val="19"/>
+          <w:highlight w:val="white"/>
+          <w:lang w:val="en-US"/>
+        </w:rPr>
+        <w:t>get</w:t>
+      </w:r>
+      <w:r>
+        <w:rPr>
+          <w:rFonts w:ascii="Consolas" w:hAnsi="Consolas" w:cs="Consolas"/>
+          <w:color w:val="000000"/>
+          <w:sz w:val="19"/>
+          <w:szCs w:val="19"/>
+          <w:highlight w:val="white"/>
+          <w:lang w:val="en-US"/>
+        </w:rPr>
+        <w:t xml:space="preserve">; </w:t>
+      </w:r>
+      <w:r>
+        <w:rPr>
+          <w:rFonts w:ascii="Consolas" w:hAnsi="Consolas" w:cs="Consolas"/>
+          <w:color w:val="0000FF"/>
+          <w:sz w:val="19"/>
+          <w:szCs w:val="19"/>
+          <w:highlight w:val="white"/>
+          <w:lang w:val="en-US"/>
+        </w:rPr>
+        <w:t>set</w:t>
+      </w:r>
+      <w:r>
+        <w:rPr>
+          <w:rFonts w:ascii="Consolas" w:hAnsi="Consolas" w:cs="Consolas"/>
+          <w:color w:val="000000"/>
+          <w:sz w:val="19"/>
+          <w:szCs w:val="19"/>
+          <w:highlight w:val="white"/>
+          <w:lang w:val="en-US"/>
+        </w:rPr>
+        <w:t>; }</w:t>
+      </w:r>
+    </w:p>
+    <w:p>
+      <w:pPr>
+        <w:autoSpaceDE w:val="0"/>
+        <w:autoSpaceDN w:val="0"/>
+        <w:adjustRightInd w:val="0"/>
+        <w:spacing w:after="0" w:line="240" w:lineRule="auto"/>
+        <w:rPr>
+          <w:rFonts w:ascii="Consolas" w:hAnsi="Consolas" w:cs="Consolas"/>
+          <w:color w:val="000000"/>
+          <w:sz w:val="19"/>
+          <w:szCs w:val="19"/>
+          <w:highlight w:val="white"/>
+          <w:lang w:val="en-US"/>
+        </w:rPr>
+      </w:pPr>
+      <w:r>
+        <w:rPr>
+          <w:rFonts w:ascii="Consolas" w:hAnsi="Consolas" w:cs="Consolas"/>
+          <w:color w:val="000000"/>
+          <w:sz w:val="19"/>
+          <w:szCs w:val="19"/>
+          <w:highlight w:val="white"/>
+          <w:lang w:val="en-US"/>
+        </w:rPr>
+        <w:t xml:space="preserve">   </w:t>
+      </w:r>
+      <w:r>
+        <w:rPr>
+          <w:rFonts w:ascii="Consolas" w:hAnsi="Consolas" w:cs="Consolas"/>
+          <w:color w:val="000000"/>
+          <w:sz w:val="19"/>
+          <w:szCs w:val="19"/>
+          <w:highlight w:val="white"/>
+          <w:lang w:val="en-US"/>
+        </w:rPr>
+        <w:t xml:space="preserve"> </w:t>
+      </w:r>
+      <w:r>
+        <w:rPr>
+          <w:rFonts w:ascii="Consolas" w:hAnsi="Consolas" w:cs="Consolas"/>
+          <w:color w:val="0000FF"/>
+          <w:sz w:val="19"/>
+          <w:szCs w:val="19"/>
+          <w:highlight w:val="white"/>
+          <w:lang w:val="en-US"/>
+        </w:rPr>
+        <w:t>public</w:t>
+      </w:r>
+      <w:r>
+        <w:rPr>
+          <w:rFonts w:ascii="Consolas" w:hAnsi="Consolas" w:cs="Consolas"/>
+          <w:color w:val="000000"/>
+          <w:sz w:val="19"/>
+          <w:szCs w:val="19"/>
+          <w:highlight w:val="white"/>
+          <w:lang w:val="en-US"/>
+        </w:rPr>
+        <w:t xml:space="preserve"> </w:t>
+      </w:r>
+      <w:r>
+        <w:rPr>
+          <w:rFonts w:ascii="Consolas" w:hAnsi="Consolas" w:cs="Consolas"/>
+          <w:color w:val="0000FF"/>
+          <w:sz w:val="19"/>
+          <w:szCs w:val="19"/>
+          <w:highlight w:val="white"/>
+          <w:lang w:val="en-US"/>
+        </w:rPr>
+        <w:t>string</w:t>
+      </w:r>
+      <w:r>
+        <w:rPr>
+          <w:rFonts w:ascii="Consolas" w:hAnsi="Consolas" w:cs="Consolas"/>
+          <w:color w:val="000000"/>
+          <w:sz w:val="19"/>
+          <w:szCs w:val="19"/>
+          <w:highlight w:val="white"/>
+          <w:lang w:val="en-US"/>
+        </w:rPr>
+        <w:t xml:space="preserve"> StudentName { </w:t>
+      </w:r>
+      <w:r>
+        <w:rPr>
+          <w:rFonts w:ascii="Consolas" w:hAnsi="Consolas" w:cs="Consolas"/>
+          <w:color w:val="0000FF"/>
+          <w:sz w:val="19"/>
+          <w:szCs w:val="19"/>
+          <w:highlight w:val="white"/>
+          <w:lang w:val="en-US"/>
+        </w:rPr>
+        <w:t>get</w:t>
+      </w:r>
+      <w:r>
+        <w:rPr>
+          <w:rFonts w:ascii="Consolas" w:hAnsi="Consolas" w:cs="Consolas"/>
+          <w:color w:val="000000"/>
+          <w:sz w:val="19"/>
+          <w:szCs w:val="19"/>
+          <w:highlight w:val="white"/>
+          <w:lang w:val="en-US"/>
+        </w:rPr>
+        <w:t xml:space="preserve">; </w:t>
+      </w:r>
+      <w:r>
+        <w:rPr>
+          <w:rFonts w:ascii="Consolas" w:hAnsi="Consolas" w:cs="Consolas"/>
+          <w:color w:val="0000FF"/>
+          <w:sz w:val="19"/>
+          <w:szCs w:val="19"/>
+          <w:highlight w:val="white"/>
+          <w:lang w:val="en-US"/>
+        </w:rPr>
+        <w:t>set</w:t>
+      </w:r>
+      <w:r>
+        <w:rPr>
+          <w:rFonts w:ascii="Consolas" w:hAnsi="Consolas" w:cs="Consolas"/>
+          <w:color w:val="000000"/>
+          <w:sz w:val="19"/>
+          <w:szCs w:val="19"/>
+          <w:highlight w:val="white"/>
+          <w:lang w:val="en-US"/>
+        </w:rPr>
+        <w:t>; }</w:t>
+      </w:r>
+    </w:p>
+    <w:p>
+      <w:pPr>
+        <w:autoSpaceDE w:val="0"/>
+        <w:autoSpaceDN w:val="0"/>
+        <w:adjustRightInd w:val="0"/>
+        <w:spacing w:after="0" w:line="240" w:lineRule="auto"/>
+        <w:rPr>
+          <w:rFonts w:ascii="Consolas" w:hAnsi="Consolas" w:cs="Consolas"/>
+          <w:color w:val="000000"/>
+          <w:sz w:val="19"/>
+          <w:szCs w:val="19"/>
+          <w:highlight w:val="white"/>
+          <w:lang w:val="en-US"/>
+        </w:rPr>
+      </w:pPr>
+      <w:r>
+        <w:rPr>
+          <w:rFonts w:ascii="Consolas" w:hAnsi="Consolas" w:cs="Consolas"/>
+          <w:color w:val="000000"/>
+          <w:sz w:val="19"/>
+          <w:szCs w:val="19"/>
+          <w:highlight w:val="white"/>
+          <w:lang w:val="en-US"/>
+        </w:rPr>
+        <w:t xml:space="preserve">  </w:t>
+      </w:r>
+      <w:r>
+        <w:rPr>
+          <w:rFonts w:ascii="Consolas" w:hAnsi="Consolas" w:cs="Consolas"/>
+          <w:color w:val="000000"/>
+          <w:sz w:val="19"/>
+          <w:szCs w:val="19"/>
+          <w:highlight w:val="white"/>
+          <w:lang w:val="en-US"/>
+        </w:rPr>
+        <w:t xml:space="preserve">  </w:t>
+      </w:r>
+      <w:r>
+        <w:rPr>
+          <w:rFonts w:ascii="Consolas" w:hAnsi="Consolas" w:cs="Consolas"/>
+          <w:color w:val="0000FF"/>
+          <w:sz w:val="19"/>
+          <w:szCs w:val="19"/>
+          <w:highlight w:val="white"/>
+          <w:lang w:val="en-US"/>
+        </w:rPr>
+        <w:t>public</w:t>
+      </w:r>
+      <w:r>
+        <w:rPr>
+          <w:rFonts w:ascii="Consolas" w:hAnsi="Consolas" w:cs="Consolas"/>
+          <w:color w:val="000000"/>
+          <w:sz w:val="19"/>
+          <w:szCs w:val="19"/>
+          <w:highlight w:val="white"/>
+          <w:lang w:val="en-US"/>
+        </w:rPr>
+        <w:t xml:space="preserve"> </w:t>
+      </w:r>
+      <w:r>
+        <w:rPr>
+          <w:rFonts w:ascii="Consolas" w:hAnsi="Consolas" w:cs="Consolas"/>
+          <w:color w:val="0000FF"/>
+          <w:sz w:val="19"/>
+          <w:szCs w:val="19"/>
+          <w:highlight w:val="white"/>
+          <w:lang w:val="en-US"/>
+        </w:rPr>
+        <w:t>int</w:t>
+      </w:r>
+      <w:r>
+        <w:rPr>
+          <w:rFonts w:ascii="Consolas" w:hAnsi="Consolas" w:cs="Consolas"/>
+          <w:color w:val="000000"/>
+          <w:sz w:val="19"/>
+          <w:szCs w:val="19"/>
+          <w:highlight w:val="white"/>
+          <w:lang w:val="en-US"/>
+        </w:rPr>
+        <w:t xml:space="preserve"> StudentAge { </w:t>
+      </w:r>
+      <w:r>
+        <w:rPr>
+          <w:rFonts w:ascii="Consolas" w:hAnsi="Consolas" w:cs="Consolas"/>
+          <w:color w:val="0000FF"/>
+          <w:sz w:val="19"/>
+          <w:szCs w:val="19"/>
+          <w:highlight w:val="white"/>
+          <w:lang w:val="en-US"/>
+        </w:rPr>
+        <w:t>get</w:t>
+      </w:r>
+      <w:r>
+        <w:rPr>
+          <w:rFonts w:ascii="Consolas" w:hAnsi="Consolas" w:cs="Consolas"/>
+          <w:color w:val="000000"/>
+          <w:sz w:val="19"/>
+          <w:szCs w:val="19"/>
+          <w:highlight w:val="white"/>
+          <w:lang w:val="en-US"/>
+        </w:rPr>
+        <w:t xml:space="preserve">; </w:t>
+      </w:r>
+      <w:r>
+        <w:rPr>
+          <w:rFonts w:ascii="Consolas" w:hAnsi="Consolas" w:cs="Consolas"/>
+          <w:color w:val="0000FF"/>
+          <w:sz w:val="19"/>
+          <w:szCs w:val="19"/>
+          <w:highlight w:val="white"/>
+          <w:lang w:val="en-US"/>
+        </w:rPr>
+        <w:t>set</w:t>
+      </w:r>
+      <w:r>
+        <w:rPr>
+          <w:rFonts w:ascii="Consolas" w:hAnsi="Consolas" w:cs="Consolas"/>
+          <w:color w:val="000000"/>
+          <w:sz w:val="19"/>
+          <w:szCs w:val="19"/>
+          <w:highlight w:val="white"/>
+          <w:lang w:val="en-US"/>
+        </w:rPr>
+        <w:t>; }</w:t>
+      </w:r>
+    </w:p>
+    <w:p>
+      <w:pPr>
+        <w:autoSpaceDE w:val="0"/>
+        <w:autoSpaceDN w:val="0"/>
+        <w:adjustRightInd w:val="0"/>
+        <w:spacing w:after="0" w:line="240" w:lineRule="auto"/>
+        <w:rPr>
+          <w:rFonts w:ascii="Consolas" w:hAnsi="Consolas" w:cs="Consolas"/>
+          <w:color w:val="000000"/>
+          <w:sz w:val="19"/>
+          <w:szCs w:val="19"/>
+          <w:highlight w:val="white"/>
+          <w:lang w:val="en-US"/>
+        </w:rPr>
+      </w:pPr>
+      <w:r>
+        <w:rPr>
+          <w:rFonts w:ascii="Consolas" w:hAnsi="Consolas" w:cs="Consolas"/>
+          <w:color w:val="000000"/>
+          <w:sz w:val="19"/>
+          <w:szCs w:val="19"/>
+          <w:highlight w:val="white"/>
+          <w:lang w:val="en-US"/>
+        </w:rPr>
+        <w:t xml:space="preserve">  </w:t>
+      </w:r>
+      <w:r>
+        <w:rPr>
+          <w:rFonts w:ascii="Consolas" w:hAnsi="Consolas" w:cs="Consolas"/>
+          <w:color w:val="000000"/>
+          <w:sz w:val="19"/>
+          <w:szCs w:val="19"/>
+          <w:highlight w:val="white"/>
+          <w:lang w:val="en-US"/>
+        </w:rPr>
+        <w:t xml:space="preserve">  </w:t>
+      </w:r>
+      <w:r>
+        <w:rPr>
+          <w:rFonts w:ascii="Consolas" w:hAnsi="Consolas" w:cs="Consolas"/>
+          <w:color w:val="0000FF"/>
+          <w:sz w:val="19"/>
+          <w:szCs w:val="19"/>
+          <w:highlight w:val="white"/>
+          <w:lang w:val="en-US"/>
+        </w:rPr>
+        <w:t>public</w:t>
+      </w:r>
+      <w:r>
+        <w:rPr>
+          <w:rFonts w:ascii="Consolas" w:hAnsi="Consolas" w:cs="Consolas"/>
+          <w:color w:val="000000"/>
+          <w:sz w:val="19"/>
+          <w:szCs w:val="19"/>
+          <w:highlight w:val="white"/>
+          <w:lang w:val="en-US"/>
+        </w:rPr>
+        <w:t xml:space="preserve"> </w:t>
+      </w:r>
+      <w:r>
+        <w:rPr>
+          <w:rFonts w:ascii="Consolas" w:hAnsi="Consolas" w:cs="Consolas"/>
+          <w:color w:val="0000FF"/>
+          <w:sz w:val="19"/>
+          <w:szCs w:val="19"/>
+          <w:highlight w:val="white"/>
+          <w:lang w:val="en-US"/>
+        </w:rPr>
+        <w:t>float</w:t>
+      </w:r>
+      <w:r>
+        <w:rPr>
+          <w:rFonts w:ascii="Consolas" w:hAnsi="Consolas" w:cs="Consolas"/>
+          <w:color w:val="000000"/>
+          <w:sz w:val="19"/>
+          <w:szCs w:val="19"/>
+          <w:highlight w:val="white"/>
+          <w:lang w:val="en-US"/>
+        </w:rPr>
+        <w:t xml:space="preserve"> StudentGrade { </w:t>
+      </w:r>
+      <w:r>
+        <w:rPr>
+          <w:rFonts w:ascii="Consolas" w:hAnsi="Consolas" w:cs="Consolas"/>
+          <w:color w:val="0000FF"/>
+          <w:sz w:val="19"/>
+          <w:szCs w:val="19"/>
+          <w:highlight w:val="white"/>
+          <w:lang w:val="en-US"/>
+        </w:rPr>
+        <w:t>get</w:t>
+      </w:r>
+      <w:r>
+        <w:rPr>
+          <w:rFonts w:ascii="Consolas" w:hAnsi="Consolas" w:cs="Consolas"/>
+          <w:color w:val="000000"/>
+          <w:sz w:val="19"/>
+          <w:szCs w:val="19"/>
+          <w:highlight w:val="white"/>
+          <w:lang w:val="en-US"/>
+        </w:rPr>
+        <w:t xml:space="preserve">; </w:t>
+      </w:r>
+      <w:r>
+        <w:rPr>
+          <w:rFonts w:ascii="Consolas" w:hAnsi="Consolas" w:cs="Consolas"/>
+          <w:color w:val="0000FF"/>
+          <w:sz w:val="19"/>
+          <w:szCs w:val="19"/>
+          <w:highlight w:val="white"/>
+          <w:lang w:val="en-US"/>
+        </w:rPr>
+        <w:t>set</w:t>
+      </w:r>
+      <w:r>
+        <w:rPr>
+          <w:rFonts w:ascii="Consolas" w:hAnsi="Consolas" w:cs="Consolas"/>
+          <w:color w:val="000000"/>
+          <w:sz w:val="19"/>
+          <w:szCs w:val="19"/>
+          <w:highlight w:val="white"/>
+          <w:lang w:val="en-US"/>
+        </w:rPr>
+        <w:t>; }</w:t>
+      </w:r>
+    </w:p>
+    <w:p>
+      <w:pPr>
+        <w:autoSpaceDE w:val="0"/>
+        <w:autoSpaceDN w:val="0"/>
+        <w:adjustRightInd w:val="0"/>
+        <w:spacing w:after="0" w:line="240" w:lineRule="auto"/>
+        <w:rPr>
+          <w:rFonts w:ascii="Consolas" w:hAnsi="Consolas" w:cs="Consolas"/>
+          <w:color w:val="000000"/>
+          <w:sz w:val="19"/>
+          <w:szCs w:val="19"/>
+          <w:highlight w:val="white"/>
+          <w:lang w:val="en-US"/>
+        </w:rPr>
+      </w:pPr>
+      <w:r>
+        <w:rPr>
+          <w:rFonts w:ascii="Consolas" w:hAnsi="Consolas" w:cs="Consolas"/>
+          <w:color w:val="000000"/>
+          <w:sz w:val="19"/>
+          <w:szCs w:val="19"/>
+          <w:highlight w:val="white"/>
+          <w:lang w:val="en-US"/>
+        </w:rPr>
+        <w:t xml:space="preserve">  </w:t>
+      </w:r>
+      <w:r>
+        <w:rPr>
+          <w:rFonts w:ascii="Consolas" w:hAnsi="Consolas" w:cs="Consolas"/>
+          <w:color w:val="000000"/>
+          <w:sz w:val="19"/>
+          <w:szCs w:val="19"/>
+          <w:highlight w:val="white"/>
+          <w:lang w:val="en-US"/>
+        </w:rPr>
+        <w:t xml:space="preserve">  </w:t>
+      </w:r>
+      <w:r>
+        <w:rPr>
+          <w:rFonts w:ascii="Consolas" w:hAnsi="Consolas" w:cs="Consolas"/>
+          <w:color w:val="0000FF"/>
+          <w:sz w:val="19"/>
+          <w:szCs w:val="19"/>
+          <w:highlight w:val="white"/>
+          <w:lang w:val="en-US"/>
+        </w:rPr>
+        <w:t>public</w:t>
+      </w:r>
+      <w:r>
+        <w:rPr>
+          <w:rFonts w:ascii="Consolas" w:hAnsi="Consolas" w:cs="Consolas"/>
+          <w:color w:val="000000"/>
+          <w:sz w:val="19"/>
+          <w:szCs w:val="19"/>
+          <w:highlight w:val="white"/>
+          <w:lang w:val="en-US"/>
+        </w:rPr>
+        <w:t xml:space="preserve"> </w:t>
+      </w:r>
+      <w:r>
+        <w:rPr>
+          <w:rFonts w:ascii="Consolas" w:hAnsi="Consolas" w:cs="Consolas"/>
+          <w:color w:val="0000FF"/>
+          <w:sz w:val="19"/>
+          <w:szCs w:val="19"/>
+          <w:highlight w:val="white"/>
+          <w:lang w:val="en-US"/>
+        </w:rPr>
+        <w:t>int</w:t>
+      </w:r>
+      <w:r>
+        <w:rPr>
+          <w:rFonts w:ascii="Consolas" w:hAnsi="Consolas" w:cs="Consolas"/>
+          <w:color w:val="000000"/>
+          <w:sz w:val="19"/>
+          <w:szCs w:val="19"/>
+          <w:highlight w:val="white"/>
+          <w:lang w:val="en-US"/>
+        </w:rPr>
+        <w:t xml:space="preserve"> StudentYearOfGraduation { </w:t>
+      </w:r>
+      <w:r>
+        <w:rPr>
+          <w:rFonts w:ascii="Consolas" w:hAnsi="Consolas" w:cs="Consolas"/>
+          <w:color w:val="0000FF"/>
+          <w:sz w:val="19"/>
+          <w:szCs w:val="19"/>
+          <w:highlight w:val="white"/>
+          <w:lang w:val="en-US"/>
+        </w:rPr>
+        <w:t>get</w:t>
+      </w:r>
+      <w:r>
+        <w:rPr>
+          <w:rFonts w:ascii="Consolas" w:hAnsi="Consolas" w:cs="Consolas"/>
+          <w:color w:val="000000"/>
+          <w:sz w:val="19"/>
+          <w:szCs w:val="19"/>
+          <w:highlight w:val="white"/>
+          <w:lang w:val="en-US"/>
+        </w:rPr>
+        <w:t xml:space="preserve">; </w:t>
+      </w:r>
+      <w:r>
+        <w:rPr>
+          <w:rFonts w:ascii="Consolas" w:hAnsi="Consolas" w:cs="Consolas"/>
+          <w:color w:val="0000FF"/>
+          <w:sz w:val="19"/>
+          <w:szCs w:val="19"/>
+          <w:highlight w:val="white"/>
+          <w:lang w:val="en-US"/>
+        </w:rPr>
+        <w:t>set</w:t>
+      </w:r>
+      <w:r>
+        <w:rPr>
+          <w:rFonts w:ascii="Consolas" w:hAnsi="Consolas" w:cs="Consolas"/>
+          <w:color w:val="000000"/>
+          <w:sz w:val="19"/>
+          <w:szCs w:val="19"/>
+          <w:highlight w:val="white"/>
+          <w:lang w:val="en-US"/>
+        </w:rPr>
+        <w:t>; }</w:t>
+      </w:r>
+    </w:p>
+    <w:p>
+      <w:pPr>
+        <w:rPr>
+          <w:rFonts w:ascii="Consolas" w:hAnsi="Consolas" w:cs="Consolas"/>
+          <w:color w:val="000000"/>
+          <w:sz w:val="19"/>
+          <w:szCs w:val="19"/>
+          <w:lang w:val="en-US"/>
+        </w:rPr>
+      </w:pPr>
+      <w:r>
+        <w:rPr>
+          <w:rFonts w:ascii="Consolas" w:hAnsi="Consolas" w:cs="Consolas"/>
+          <w:color w:val="000000"/>
+          <w:sz w:val="19"/>
+          <w:szCs w:val="19"/>
+          <w:highlight w:val="white"/>
+          <w:lang w:val="en-US"/>
+        </w:rPr>
+        <w:t>}</w:t>
+      </w:r>
+    </w:p>
+    <w:p>
+      <w:pPr>
+        <w:rPr>
+          <w:rFonts w:ascii="Consolas" w:hAnsi="Consolas" w:cs="Consolas"/>
+          <w:color w:val="000000"/>
+          <w:sz w:val="19"/>
+          <w:szCs w:val="19"/>
+          <w:lang w:val="en-US"/>
+        </w:rPr>
+      </w:pPr>
+    </w:p>
+    <w:p>
+      <w:pPr>
+        <w:autoSpaceDE w:val="0"/>
+        <w:autoSpaceDN w:val="0"/>
+        <w:adjustRightInd w:val="0"/>
+        <w:spacing w:after="0" w:line="240" w:lineRule="auto"/>
+        <w:rPr>
+          <w:rFonts w:ascii="Consolas" w:hAnsi="Consolas" w:cs="Consolas"/>
+          <w:color w:val="000000"/>
+          <w:sz w:val="19"/>
+          <w:szCs w:val="19"/>
+          <w:highlight w:val="white"/>
+          <w:lang w:val="en-US"/>
+        </w:rPr>
+      </w:pPr>
+      <w:r>
+        <w:rPr>
+          <w:rFonts w:ascii="Consolas" w:hAnsi="Consolas" w:cs="Consolas"/>
+          <w:color w:val="0000FF"/>
+          <w:sz w:val="19"/>
+          <w:szCs w:val="19"/>
+          <w:highlight w:val="white"/>
+          <w:lang w:val="en-US"/>
+        </w:rPr>
+        <w:t>public</w:t>
+      </w:r>
+      <w:r>
+        <w:rPr>
+          <w:rFonts w:ascii="Consolas" w:hAnsi="Consolas" w:cs="Consolas"/>
+          <w:color w:val="000000"/>
+          <w:sz w:val="19"/>
+          <w:szCs w:val="19"/>
+          <w:highlight w:val="white"/>
+          <w:lang w:val="en-US"/>
+        </w:rPr>
+        <w:t xml:space="preserve"> </w:t>
+      </w:r>
+      <w:r>
+        <w:rPr>
+          <w:rFonts w:ascii="Consolas" w:hAnsi="Consolas" w:cs="Consolas"/>
+          <w:color w:val="0000FF"/>
+          <w:sz w:val="19"/>
+          <w:szCs w:val="19"/>
+          <w:highlight w:val="white"/>
+          <w:lang w:val="en-US"/>
+        </w:rPr>
+        <w:t>class</w:t>
+      </w:r>
+      <w:r>
+        <w:rPr>
+          <w:rFonts w:ascii="Consolas" w:hAnsi="Consolas" w:cs="Consolas"/>
+          <w:color w:val="000000"/>
+          <w:sz w:val="19"/>
+          <w:szCs w:val="19"/>
+          <w:highlight w:val="white"/>
+          <w:lang w:val="en-US"/>
+        </w:rPr>
+        <w:t xml:space="preserve"> </w:t>
+      </w:r>
+      <w:r>
+        <w:rPr>
+          <w:rFonts w:ascii="Consolas" w:hAnsi="Consolas" w:cs="Consolas"/>
+          <w:color w:val="2B91AF"/>
+          <w:sz w:val="19"/>
+          <w:szCs w:val="19"/>
+          <w:highlight w:val="white"/>
+          <w:lang w:val="en-US"/>
+        </w:rPr>
+        <w:t>Subject</w:t>
+      </w:r>
+    </w:p>
+    <w:p>
+      <w:pPr>
+        <w:autoSpaceDE w:val="0"/>
+        <w:autoSpaceDN w:val="0"/>
+        <w:adjustRightInd w:val="0"/>
+        <w:spacing w:after="0" w:line="240" w:lineRule="auto"/>
+        <w:rPr>
+          <w:rFonts w:ascii="Consolas" w:hAnsi="Consolas" w:cs="Consolas"/>
+          <w:color w:val="000000"/>
+          <w:sz w:val="19"/>
+          <w:szCs w:val="19"/>
+          <w:highlight w:val="white"/>
+          <w:lang w:val="en-US"/>
+        </w:rPr>
+      </w:pPr>
+      <w:r>
+        <w:rPr>
+          <w:rFonts w:ascii="Consolas" w:hAnsi="Consolas" w:cs="Consolas"/>
+          <w:color w:val="000000"/>
+          <w:sz w:val="19"/>
+          <w:szCs w:val="19"/>
+          <w:highlight w:val="white"/>
+          <w:lang w:val="en-US"/>
+        </w:rPr>
+        <w:t>{</w:t>
+      </w:r>
+    </w:p>
+    <w:p>
+      <w:pPr>
+        <w:autoSpaceDE w:val="0"/>
+        <w:autoSpaceDN w:val="0"/>
+        <w:adjustRightInd w:val="0"/>
+        <w:spacing w:after="0" w:line="240" w:lineRule="auto"/>
+        <w:rPr>
+          <w:rFonts w:ascii="Consolas" w:hAnsi="Consolas" w:cs="Consolas"/>
+          <w:color w:val="000000"/>
+          <w:sz w:val="19"/>
+          <w:szCs w:val="19"/>
+          <w:highlight w:val="white"/>
+          <w:lang w:val="en-US"/>
+        </w:rPr>
+      </w:pPr>
+      <w:r>
+        <w:rPr>
+          <w:rFonts w:ascii="Consolas" w:hAnsi="Consolas" w:cs="Consolas"/>
+          <w:color w:val="000000"/>
+          <w:sz w:val="19"/>
+          <w:szCs w:val="19"/>
+          <w:highlight w:val="white"/>
+          <w:lang w:val="en-US"/>
+        </w:rPr>
+        <w:t xml:space="preserve">    [</w:t>
+      </w:r>
+      <w:r>
+        <w:rPr>
+          <w:rFonts w:ascii="Consolas" w:hAnsi="Consolas" w:cs="Consolas"/>
+          <w:color w:val="2B91AF"/>
+          <w:sz w:val="19"/>
+          <w:szCs w:val="19"/>
+          <w:highlight w:val="white"/>
+          <w:lang w:val="en-US"/>
+        </w:rPr>
+        <w:t>Key</w:t>
+      </w:r>
+      <w:r>
+        <w:rPr>
+          <w:rFonts w:ascii="Consolas" w:hAnsi="Consolas" w:cs="Consolas"/>
+          <w:color w:val="000000"/>
+          <w:sz w:val="19"/>
+          <w:szCs w:val="19"/>
+          <w:highlight w:val="white"/>
+          <w:lang w:val="en-US"/>
+        </w:rPr>
+        <w:t>]</w:t>
+      </w:r>
+    </w:p>
+    <w:p>
+      <w:pPr>
+        <w:autoSpaceDE w:val="0"/>
+        <w:autoSpaceDN w:val="0"/>
+        <w:adjustRightInd w:val="0"/>
+        <w:spacing w:after="0" w:line="240" w:lineRule="auto"/>
+        <w:rPr>
+          <w:rFonts w:ascii="Consolas" w:hAnsi="Consolas" w:cs="Consolas"/>
+          <w:color w:val="000000"/>
+          <w:sz w:val="19"/>
+          <w:szCs w:val="19"/>
+          <w:highlight w:val="white"/>
+          <w:lang w:val="en-US"/>
+        </w:rPr>
+      </w:pPr>
+      <w:r>
+        <w:rPr>
+          <w:rFonts w:ascii="Consolas" w:hAnsi="Consolas" w:cs="Consolas"/>
+          <w:color w:val="000000"/>
+          <w:sz w:val="19"/>
+          <w:szCs w:val="19"/>
+          <w:highlight w:val="white"/>
+          <w:lang w:val="en-US"/>
+        </w:rPr>
+        <w:t xml:space="preserve">    </w:t>
+      </w:r>
+      <w:r>
+        <w:rPr>
+          <w:rFonts w:ascii="Consolas" w:hAnsi="Consolas" w:cs="Consolas"/>
+          <w:color w:val="0000FF"/>
+          <w:sz w:val="19"/>
+          <w:szCs w:val="19"/>
+          <w:highlight w:val="white"/>
+          <w:lang w:val="en-US"/>
+        </w:rPr>
+        <w:t>public</w:t>
+      </w:r>
+      <w:r>
+        <w:rPr>
+          <w:rFonts w:ascii="Consolas" w:hAnsi="Consolas" w:cs="Consolas"/>
+          <w:color w:val="000000"/>
+          <w:sz w:val="19"/>
+          <w:szCs w:val="19"/>
+          <w:highlight w:val="white"/>
+          <w:lang w:val="en-US"/>
+        </w:rPr>
+        <w:t xml:space="preserve"> </w:t>
+      </w:r>
+      <w:r>
+        <w:rPr>
+          <w:rFonts w:ascii="Consolas" w:hAnsi="Consolas" w:cs="Consolas"/>
+          <w:color w:val="0000FF"/>
+          <w:sz w:val="19"/>
+          <w:szCs w:val="19"/>
+          <w:highlight w:val="white"/>
+          <w:lang w:val="en-US"/>
+        </w:rPr>
+        <w:t>int</w:t>
+      </w:r>
+      <w:r>
+        <w:rPr>
+          <w:rFonts w:ascii="Consolas" w:hAnsi="Consolas" w:cs="Consolas"/>
+          <w:color w:val="000000"/>
+          <w:sz w:val="19"/>
+          <w:szCs w:val="19"/>
+          <w:highlight w:val="white"/>
+          <w:lang w:val="en-US"/>
+        </w:rPr>
+        <w:t xml:space="preserve"> SubjectID { </w:t>
+      </w:r>
+      <w:r>
+        <w:rPr>
+          <w:rFonts w:ascii="Consolas" w:hAnsi="Consolas" w:cs="Consolas"/>
+          <w:color w:val="0000FF"/>
+          <w:sz w:val="19"/>
+          <w:szCs w:val="19"/>
+          <w:highlight w:val="white"/>
+          <w:lang w:val="en-US"/>
+        </w:rPr>
+        <w:t>get</w:t>
+      </w:r>
+      <w:r>
+        <w:rPr>
+          <w:rFonts w:ascii="Consolas" w:hAnsi="Consolas" w:cs="Consolas"/>
+          <w:color w:val="000000"/>
+          <w:sz w:val="19"/>
+          <w:szCs w:val="19"/>
+          <w:highlight w:val="white"/>
+          <w:lang w:val="en-US"/>
+        </w:rPr>
+        <w:t xml:space="preserve">; </w:t>
+      </w:r>
+      <w:r>
+        <w:rPr>
+          <w:rFonts w:ascii="Consolas" w:hAnsi="Consolas" w:cs="Consolas"/>
+          <w:color w:val="0000FF"/>
+          <w:sz w:val="19"/>
+          <w:szCs w:val="19"/>
+          <w:highlight w:val="white"/>
+          <w:lang w:val="en-US"/>
+        </w:rPr>
+        <w:t>set</w:t>
+      </w:r>
+      <w:r>
+        <w:rPr>
+          <w:rFonts w:ascii="Consolas" w:hAnsi="Consolas" w:cs="Consolas"/>
+          <w:color w:val="000000"/>
+          <w:sz w:val="19"/>
+          <w:szCs w:val="19"/>
+          <w:highlight w:val="white"/>
+          <w:lang w:val="en-US"/>
+        </w:rPr>
+        <w:t>; }</w:t>
+      </w:r>
+    </w:p>
+    <w:p>
+      <w:pPr>
+        <w:autoSpaceDE w:val="0"/>
+        <w:autoSpaceDN w:val="0"/>
+        <w:adjustRightInd w:val="0"/>
+        <w:spacing w:after="0" w:line="240" w:lineRule="auto"/>
+        <w:rPr>
+          <w:rFonts w:ascii="Consolas" w:hAnsi="Consolas" w:cs="Consolas"/>
+          <w:color w:val="000000"/>
+          <w:sz w:val="19"/>
+          <w:szCs w:val="19"/>
+          <w:highlight w:val="white"/>
+          <w:lang w:val="en-US"/>
+        </w:rPr>
+      </w:pPr>
+      <w:r>
+        <w:rPr>
+          <w:rFonts w:ascii="Consolas" w:hAnsi="Consolas" w:cs="Consolas"/>
+          <w:color w:val="000000"/>
+          <w:sz w:val="19"/>
+          <w:szCs w:val="19"/>
+          <w:highlight w:val="white"/>
+          <w:lang w:val="en-US"/>
+        </w:rPr>
+        <w:t xml:space="preserve">    </w:t>
+      </w:r>
+      <w:r>
+        <w:rPr>
+          <w:rFonts w:ascii="Consolas" w:hAnsi="Consolas" w:cs="Consolas"/>
+          <w:color w:val="0000FF"/>
+          <w:sz w:val="19"/>
+          <w:szCs w:val="19"/>
+          <w:highlight w:val="white"/>
+          <w:lang w:val="en-US"/>
+        </w:rPr>
+        <w:t>public</w:t>
+      </w:r>
+      <w:r>
+        <w:rPr>
+          <w:rFonts w:ascii="Consolas" w:hAnsi="Consolas" w:cs="Consolas"/>
+          <w:color w:val="000000"/>
+          <w:sz w:val="19"/>
+          <w:szCs w:val="19"/>
+          <w:highlight w:val="white"/>
+          <w:lang w:val="en-US"/>
+        </w:rPr>
+        <w:t xml:space="preserve"> </w:t>
+      </w:r>
+      <w:r>
+        <w:rPr>
+          <w:rFonts w:ascii="Consolas" w:hAnsi="Consolas" w:cs="Consolas"/>
+          <w:color w:val="0000FF"/>
+          <w:sz w:val="19"/>
+          <w:szCs w:val="19"/>
+          <w:highlight w:val="white"/>
+          <w:lang w:val="en-US"/>
+        </w:rPr>
+        <w:t>string</w:t>
+      </w:r>
+      <w:r>
+        <w:rPr>
+          <w:rFonts w:ascii="Consolas" w:hAnsi="Consolas" w:cs="Consolas"/>
+          <w:color w:val="000000"/>
+          <w:sz w:val="19"/>
+          <w:szCs w:val="19"/>
+          <w:highlight w:val="white"/>
+          <w:lang w:val="en-US"/>
+        </w:rPr>
+        <w:t xml:space="preserve"> SubjectName { </w:t>
+      </w:r>
+      <w:r>
+        <w:rPr>
+          <w:rFonts w:ascii="Consolas" w:hAnsi="Consolas" w:cs="Consolas"/>
+          <w:color w:val="0000FF"/>
+          <w:sz w:val="19"/>
+          <w:szCs w:val="19"/>
+          <w:highlight w:val="white"/>
+          <w:lang w:val="en-US"/>
+        </w:rPr>
+        <w:t>get</w:t>
+      </w:r>
+      <w:r>
+        <w:rPr>
+          <w:rFonts w:ascii="Consolas" w:hAnsi="Consolas" w:cs="Consolas"/>
+          <w:color w:val="000000"/>
+          <w:sz w:val="19"/>
+          <w:szCs w:val="19"/>
+          <w:highlight w:val="white"/>
+          <w:lang w:val="en-US"/>
+        </w:rPr>
+        <w:t xml:space="preserve">; </w:t>
+      </w:r>
+      <w:r>
+        <w:rPr>
+          <w:rFonts w:ascii="Consolas" w:hAnsi="Consolas" w:cs="Consolas"/>
+          <w:color w:val="0000FF"/>
+          <w:sz w:val="19"/>
+          <w:szCs w:val="19"/>
+          <w:highlight w:val="white"/>
+          <w:lang w:val="en-US"/>
+        </w:rPr>
+        <w:t>set</w:t>
+      </w:r>
+      <w:r>
+        <w:rPr>
+          <w:rFonts w:ascii="Consolas" w:hAnsi="Consolas" w:cs="Consolas"/>
+          <w:color w:val="000000"/>
+          <w:sz w:val="19"/>
+          <w:szCs w:val="19"/>
+          <w:highlight w:val="white"/>
+          <w:lang w:val="en-US"/>
+        </w:rPr>
+        <w:t>; }</w:t>
+      </w:r>
+    </w:p>
+    <w:p>
+      <w:pPr>
+        <w:autoSpaceDE w:val="0"/>
+        <w:autoSpaceDN w:val="0"/>
+        <w:adjustRightInd w:val="0"/>
+        <w:spacing w:after="0" w:line="240" w:lineRule="auto"/>
+        <w:rPr>
+          <w:rFonts w:ascii="Consolas" w:hAnsi="Consolas" w:cs="Consolas"/>
+          <w:color w:val="000000"/>
+          <w:sz w:val="19"/>
+          <w:szCs w:val="19"/>
+          <w:highlight w:val="white"/>
+          <w:lang w:val="en-US"/>
+        </w:rPr>
+      </w:pPr>
+      <w:r>
+        <w:rPr>
+          <w:rFonts w:ascii="Consolas" w:hAnsi="Consolas" w:cs="Consolas"/>
+          <w:color w:val="000000"/>
+          <w:sz w:val="19"/>
+          <w:szCs w:val="19"/>
+          <w:highlight w:val="white"/>
+          <w:lang w:val="en-US"/>
+        </w:rPr>
+        <w:t xml:space="preserve">    </w:t>
+      </w:r>
+      <w:r>
+        <w:rPr>
+          <w:rFonts w:ascii="Consolas" w:hAnsi="Consolas" w:cs="Consolas"/>
+          <w:color w:val="0000FF"/>
+          <w:sz w:val="19"/>
+          <w:szCs w:val="19"/>
+          <w:highlight w:val="white"/>
+          <w:lang w:val="en-US"/>
+        </w:rPr>
+        <w:t>public</w:t>
+      </w:r>
+      <w:r>
+        <w:rPr>
+          <w:rFonts w:ascii="Consolas" w:hAnsi="Consolas" w:cs="Consolas"/>
+          <w:color w:val="000000"/>
+          <w:sz w:val="19"/>
+          <w:szCs w:val="19"/>
+          <w:highlight w:val="white"/>
+          <w:lang w:val="en-US"/>
+        </w:rPr>
+        <w:t xml:space="preserve"> </w:t>
+      </w:r>
+      <w:r>
+        <w:rPr>
+          <w:rFonts w:ascii="Consolas" w:hAnsi="Consolas" w:cs="Consolas"/>
+          <w:color w:val="0000FF"/>
+          <w:sz w:val="19"/>
+          <w:szCs w:val="19"/>
+          <w:highlight w:val="white"/>
+          <w:lang w:val="en-US"/>
+        </w:rPr>
+        <w:t>int</w:t>
+      </w:r>
+      <w:r>
+        <w:rPr>
+          <w:rFonts w:ascii="Consolas" w:hAnsi="Consolas" w:cs="Consolas"/>
+          <w:color w:val="000000"/>
+          <w:sz w:val="19"/>
+          <w:szCs w:val="19"/>
+          <w:highlight w:val="white"/>
+          <w:lang w:val="en-US"/>
+        </w:rPr>
+        <w:t xml:space="preserve"> SubjectNumOfStudent { </w:t>
+      </w:r>
+      <w:r>
+        <w:rPr>
+          <w:rFonts w:ascii="Consolas" w:hAnsi="Consolas" w:cs="Consolas"/>
+          <w:color w:val="0000FF"/>
+          <w:sz w:val="19"/>
+          <w:szCs w:val="19"/>
+          <w:highlight w:val="white"/>
+          <w:lang w:val="en-US"/>
+        </w:rPr>
+        <w:t>get</w:t>
+      </w:r>
+      <w:r>
+        <w:rPr>
+          <w:rFonts w:ascii="Consolas" w:hAnsi="Consolas" w:cs="Consolas"/>
+          <w:color w:val="000000"/>
+          <w:sz w:val="19"/>
+          <w:szCs w:val="19"/>
+          <w:highlight w:val="white"/>
+          <w:lang w:val="en-US"/>
+        </w:rPr>
+        <w:t xml:space="preserve">; </w:t>
+      </w:r>
+      <w:r>
+        <w:rPr>
+          <w:rFonts w:ascii="Consolas" w:hAnsi="Consolas" w:cs="Consolas"/>
+          <w:color w:val="0000FF"/>
+          <w:sz w:val="19"/>
+          <w:szCs w:val="19"/>
+          <w:highlight w:val="white"/>
+          <w:lang w:val="en-US"/>
+        </w:rPr>
+        <w:t>set</w:t>
+      </w:r>
+      <w:r>
+        <w:rPr>
+          <w:rFonts w:ascii="Consolas" w:hAnsi="Consolas" w:cs="Consolas"/>
+          <w:color w:val="000000"/>
+          <w:sz w:val="19"/>
+          <w:szCs w:val="19"/>
+          <w:highlight w:val="white"/>
+          <w:lang w:val="en-US"/>
+        </w:rPr>
+        <w:t>; }</w:t>
+      </w:r>
+    </w:p>
+    <w:p>
+      <w:pPr>
+        <w:rPr>
+          <w:rFonts w:ascii="Consolas" w:hAnsi="Consolas" w:cs="Consolas"/>
+          <w:color w:val="000000"/>
+          <w:sz w:val="19"/>
+          <w:szCs w:val="19"/>
+          <w:lang w:val="en-US"/>
+        </w:rPr>
+      </w:pPr>
+      <w:r>
+        <w:rPr>
+          <w:rFonts w:ascii="Consolas" w:hAnsi="Consolas" w:cs="Consolas"/>
+          <w:color w:val="000000"/>
+          <w:sz w:val="19"/>
+          <w:szCs w:val="19"/>
+          <w:highlight w:val="white"/>
+          <w:lang w:val="en-US"/>
+        </w:rPr>
+        <w:t>}</w:t>
+      </w:r>
+    </w:p>
+    <w:p>
+      <w:pPr>
+        <w:rPr>
+          <w:rFonts w:ascii="Consolas" w:hAnsi="Consolas" w:cs="Consolas"/>
+          <w:color w:val="000000"/>
+          <w:sz w:val="19"/>
+          <w:szCs w:val="19"/>
+          <w:lang w:val="en-US"/>
+        </w:rPr>
+      </w:pPr>
+    </w:p>
+    <w:p>
+      <w:pPr>
+        <w:autoSpaceDE w:val="0"/>
+        <w:autoSpaceDN w:val="0"/>
+        <w:adjustRightInd w:val="0"/>
+        <w:spacing w:after="0" w:line="240" w:lineRule="auto"/>
+        <w:rPr>
+          <w:rFonts w:ascii="Consolas" w:hAnsi="Consolas" w:cs="Consolas"/>
+          <w:color w:val="000000"/>
+          <w:sz w:val="19"/>
+          <w:szCs w:val="19"/>
+          <w:highlight w:val="white"/>
+          <w:lang w:val="en-US"/>
+        </w:rPr>
+      </w:pPr>
+      <w:r>
+        <w:rPr>
+          <w:rFonts w:ascii="Consolas" w:hAnsi="Consolas" w:cs="Consolas"/>
+          <w:color w:val="0000FF"/>
+          <w:sz w:val="19"/>
+          <w:szCs w:val="19"/>
+          <w:highlight w:val="white"/>
+          <w:lang w:val="en-US"/>
+        </w:rPr>
+        <w:t>public</w:t>
+      </w:r>
+      <w:r>
+        <w:rPr>
+          <w:rFonts w:ascii="Consolas" w:hAnsi="Consolas" w:cs="Consolas"/>
+          <w:color w:val="000000"/>
+          <w:sz w:val="19"/>
+          <w:szCs w:val="19"/>
+          <w:highlight w:val="white"/>
+          <w:lang w:val="en-US"/>
+        </w:rPr>
+        <w:t xml:space="preserve"> </w:t>
+      </w:r>
+      <w:r>
+        <w:rPr>
+          <w:rFonts w:ascii="Consolas" w:hAnsi="Consolas" w:cs="Consolas"/>
+          <w:color w:val="0000FF"/>
+          <w:sz w:val="19"/>
+          <w:szCs w:val="19"/>
+          <w:highlight w:val="white"/>
+          <w:lang w:val="en-US"/>
+        </w:rPr>
+        <w:t>class</w:t>
+      </w:r>
+      <w:r>
+        <w:rPr>
+          <w:rFonts w:ascii="Consolas" w:hAnsi="Consolas" w:cs="Consolas"/>
+          <w:color w:val="000000"/>
+          <w:sz w:val="19"/>
+          <w:szCs w:val="19"/>
+          <w:highlight w:val="white"/>
+          <w:lang w:val="en-US"/>
+        </w:rPr>
+        <w:t xml:space="preserve"> </w:t>
+      </w:r>
+      <w:r>
+        <w:rPr>
+          <w:rFonts w:ascii="Consolas" w:hAnsi="Consolas" w:cs="Consolas"/>
+          <w:color w:val="2B91AF"/>
+          <w:sz w:val="19"/>
+          <w:szCs w:val="19"/>
+          <w:highlight w:val="white"/>
+          <w:lang w:val="en-US"/>
+        </w:rPr>
+        <w:t>RegisterSubject</w:t>
+      </w:r>
+    </w:p>
+    <w:p>
+      <w:pPr>
+        <w:autoSpaceDE w:val="0"/>
+        <w:autoSpaceDN w:val="0"/>
+        <w:adjustRightInd w:val="0"/>
+        <w:spacing w:after="0" w:line="240" w:lineRule="auto"/>
+        <w:rPr>
+          <w:rFonts w:ascii="Consolas" w:hAnsi="Consolas" w:cs="Consolas"/>
+          <w:color w:val="000000"/>
+          <w:sz w:val="19"/>
+          <w:szCs w:val="19"/>
+          <w:highlight w:val="white"/>
+          <w:lang w:val="en-US"/>
+        </w:rPr>
+      </w:pPr>
+      <w:r>
+        <w:rPr>
+          <w:rFonts w:ascii="Consolas" w:hAnsi="Consolas" w:cs="Consolas"/>
+          <w:color w:val="000000"/>
+          <w:sz w:val="19"/>
+          <w:szCs w:val="19"/>
+          <w:highlight w:val="white"/>
+          <w:lang w:val="en-US"/>
+        </w:rPr>
+        <w:t>{</w:t>
+      </w:r>
+    </w:p>
+    <w:p>
+      <w:pPr>
+        <w:autoSpaceDE w:val="0"/>
+        <w:autoSpaceDN w:val="0"/>
+        <w:adjustRightInd w:val="0"/>
+        <w:spacing w:after="0" w:line="240" w:lineRule="auto"/>
+        <w:rPr>
+          <w:rFonts w:ascii="Consolas" w:hAnsi="Consolas" w:cs="Consolas"/>
+          <w:color w:val="000000"/>
+          <w:sz w:val="19"/>
+          <w:szCs w:val="19"/>
+          <w:highlight w:val="white"/>
+          <w:lang w:val="en-US"/>
+        </w:rPr>
+      </w:pPr>
+      <w:r>
+        <w:rPr>
+          <w:rFonts w:ascii="Consolas" w:hAnsi="Consolas" w:cs="Consolas"/>
+          <w:color w:val="000000"/>
+          <w:sz w:val="19"/>
+          <w:szCs w:val="19"/>
+          <w:highlight w:val="white"/>
+          <w:lang w:val="en-US"/>
+        </w:rPr>
+        <w:t xml:space="preserve">    [</w:t>
+      </w:r>
+      <w:r>
+        <w:rPr>
+          <w:rFonts w:ascii="Consolas" w:hAnsi="Consolas" w:cs="Consolas"/>
+          <w:color w:val="2B91AF"/>
+          <w:sz w:val="19"/>
+          <w:szCs w:val="19"/>
+          <w:highlight w:val="white"/>
+          <w:lang w:val="en-US"/>
+        </w:rPr>
+        <w:t>Key</w:t>
+      </w:r>
+      <w:r>
+        <w:rPr>
+          <w:rFonts w:ascii="Consolas" w:hAnsi="Consolas" w:cs="Consolas"/>
+          <w:color w:val="000000"/>
+          <w:sz w:val="19"/>
+          <w:szCs w:val="19"/>
+          <w:highlight w:val="white"/>
+          <w:lang w:val="en-US"/>
+        </w:rPr>
+        <w:t>]</w:t>
+      </w:r>
+    </w:p>
+    <w:p>
+      <w:pPr>
+        <w:autoSpaceDE w:val="0"/>
+        <w:autoSpaceDN w:val="0"/>
+        <w:adjustRightInd w:val="0"/>
+        <w:spacing w:after="0" w:line="240" w:lineRule="auto"/>
+        <w:rPr>
+          <w:rFonts w:ascii="Consolas" w:hAnsi="Consolas" w:cs="Consolas"/>
+          <w:color w:val="000000"/>
+          <w:sz w:val="19"/>
+          <w:szCs w:val="19"/>
+          <w:highlight w:val="white"/>
+          <w:lang w:val="en-US"/>
+        </w:rPr>
+      </w:pPr>
+      <w:r>
+        <w:rPr>
+          <w:rFonts w:ascii="Consolas" w:hAnsi="Consolas" w:cs="Consolas"/>
+          <w:color w:val="000000"/>
+          <w:sz w:val="19"/>
+          <w:szCs w:val="19"/>
+          <w:highlight w:val="white"/>
+          <w:lang w:val="en-US"/>
+        </w:rPr>
+        <w:t xml:space="preserve">    </w:t>
+      </w:r>
+      <w:r>
+        <w:rPr>
+          <w:rFonts w:ascii="Consolas" w:hAnsi="Consolas" w:cs="Consolas"/>
+          <w:color w:val="0000FF"/>
+          <w:sz w:val="19"/>
+          <w:szCs w:val="19"/>
+          <w:highlight w:val="white"/>
+          <w:lang w:val="en-US"/>
+        </w:rPr>
+        <w:t>public</w:t>
+      </w:r>
+      <w:r>
+        <w:rPr>
+          <w:rFonts w:ascii="Consolas" w:hAnsi="Consolas" w:cs="Consolas"/>
+          <w:color w:val="000000"/>
+          <w:sz w:val="19"/>
+          <w:szCs w:val="19"/>
+          <w:highlight w:val="white"/>
+          <w:lang w:val="en-US"/>
+        </w:rPr>
+        <w:t xml:space="preserve"> </w:t>
+      </w:r>
+      <w:r>
+        <w:rPr>
+          <w:rFonts w:ascii="Consolas" w:hAnsi="Consolas" w:cs="Consolas"/>
+          <w:color w:val="0000FF"/>
+          <w:sz w:val="19"/>
+          <w:szCs w:val="19"/>
+          <w:highlight w:val="white"/>
+          <w:lang w:val="en-US"/>
+        </w:rPr>
+        <w:t>int</w:t>
+      </w:r>
+      <w:r>
+        <w:rPr>
+          <w:rFonts w:ascii="Consolas" w:hAnsi="Consolas" w:cs="Consolas"/>
+          <w:color w:val="000000"/>
+          <w:sz w:val="19"/>
+          <w:szCs w:val="19"/>
+          <w:highlight w:val="white"/>
+          <w:lang w:val="en-US"/>
+        </w:rPr>
+        <w:t xml:space="preserve"> RegSubID { </w:t>
+      </w:r>
+      <w:r>
+        <w:rPr>
+          <w:rFonts w:ascii="Consolas" w:hAnsi="Consolas" w:cs="Consolas"/>
+          <w:color w:val="0000FF"/>
+          <w:sz w:val="19"/>
+          <w:szCs w:val="19"/>
+          <w:highlight w:val="white"/>
+          <w:lang w:val="en-US"/>
+        </w:rPr>
+        <w:t>get</w:t>
+      </w:r>
+      <w:r>
+        <w:rPr>
+          <w:rFonts w:ascii="Consolas" w:hAnsi="Consolas" w:cs="Consolas"/>
+          <w:color w:val="000000"/>
+          <w:sz w:val="19"/>
+          <w:szCs w:val="19"/>
+          <w:highlight w:val="white"/>
+          <w:lang w:val="en-US"/>
+        </w:rPr>
+        <w:t xml:space="preserve">; </w:t>
+      </w:r>
+      <w:r>
+        <w:rPr>
+          <w:rFonts w:ascii="Consolas" w:hAnsi="Consolas" w:cs="Consolas"/>
+          <w:color w:val="0000FF"/>
+          <w:sz w:val="19"/>
+          <w:szCs w:val="19"/>
+          <w:highlight w:val="white"/>
+          <w:lang w:val="en-US"/>
+        </w:rPr>
+        <w:t>set</w:t>
+      </w:r>
+      <w:r>
+        <w:rPr>
+          <w:rFonts w:ascii="Consolas" w:hAnsi="Consolas" w:cs="Consolas"/>
+          <w:color w:val="000000"/>
+          <w:sz w:val="19"/>
+          <w:szCs w:val="19"/>
+          <w:highlight w:val="white"/>
+          <w:lang w:val="en-US"/>
+        </w:rPr>
+        <w:t>; }</w:t>
+      </w:r>
+    </w:p>
+    <w:p>
+      <w:pPr>
+        <w:autoSpaceDE w:val="0"/>
+        <w:autoSpaceDN w:val="0"/>
+        <w:adjustRightInd w:val="0"/>
+        <w:spacing w:after="0" w:line="240" w:lineRule="auto"/>
+        <w:rPr>
+          <w:rFonts w:ascii="Consolas" w:hAnsi="Consolas" w:cs="Consolas"/>
+          <w:color w:val="000000"/>
+          <w:sz w:val="19"/>
+          <w:szCs w:val="19"/>
+          <w:highlight w:val="white"/>
+          <w:lang w:val="en-US"/>
+        </w:rPr>
+      </w:pPr>
+      <w:r>
+        <w:rPr>
+          <w:rFonts w:ascii="Consolas" w:hAnsi="Consolas" w:cs="Consolas"/>
+          <w:color w:val="000000"/>
+          <w:sz w:val="19"/>
+          <w:szCs w:val="19"/>
+          <w:highlight w:val="white"/>
+          <w:lang w:val="en-US"/>
+        </w:rPr>
+        <w:t xml:space="preserve">    </w:t>
+      </w:r>
+    </w:p>
+    <w:p>
+      <w:pPr>
+        <w:autoSpaceDE w:val="0"/>
+        <w:autoSpaceDN w:val="0"/>
+        <w:adjustRightInd w:val="0"/>
+        <w:spacing w:after="0" w:line="240" w:lineRule="auto"/>
+        <w:rPr>
+          <w:rFonts w:ascii="Consolas" w:hAnsi="Consolas" w:cs="Consolas"/>
+          <w:color w:val="000000"/>
+          <w:sz w:val="19"/>
+          <w:szCs w:val="19"/>
+          <w:highlight w:val="white"/>
+          <w:lang w:val="en-US"/>
+        </w:rPr>
+      </w:pPr>
+      <w:r>
+        <w:rPr>
+          <w:rFonts w:ascii="Consolas" w:hAnsi="Consolas" w:cs="Consolas"/>
+          <w:color w:val="000000"/>
+          <w:sz w:val="19"/>
+          <w:szCs w:val="19"/>
+          <w:highlight w:val="white"/>
+          <w:lang w:val="en-US"/>
+        </w:rPr>
+        <w:t xml:space="preserve">    </w:t>
+      </w:r>
+      <w:r>
+        <w:rPr>
+          <w:rFonts w:ascii="Consolas" w:hAnsi="Consolas" w:cs="Consolas"/>
+          <w:color w:val="0000FF"/>
+          <w:sz w:val="19"/>
+          <w:szCs w:val="19"/>
+          <w:highlight w:val="white"/>
+          <w:lang w:val="en-US"/>
+        </w:rPr>
+        <w:t>public</w:t>
+      </w:r>
+      <w:r>
+        <w:rPr>
+          <w:rFonts w:ascii="Consolas" w:hAnsi="Consolas" w:cs="Consolas"/>
+          <w:color w:val="000000"/>
+          <w:sz w:val="19"/>
+          <w:szCs w:val="19"/>
+          <w:highlight w:val="white"/>
+          <w:lang w:val="en-US"/>
+        </w:rPr>
+        <w:t xml:space="preserve"> </w:t>
+      </w:r>
+      <w:r>
+        <w:rPr>
+          <w:rFonts w:ascii="Consolas" w:hAnsi="Consolas" w:cs="Consolas"/>
+          <w:color w:val="0000FF"/>
+          <w:sz w:val="19"/>
+          <w:szCs w:val="19"/>
+          <w:highlight w:val="white"/>
+          <w:lang w:val="en-US"/>
+        </w:rPr>
+        <w:t>int</w:t>
+      </w:r>
+      <w:r>
+        <w:rPr>
+          <w:rFonts w:ascii="Consolas" w:hAnsi="Consolas" w:cs="Consolas"/>
+          <w:color w:val="000000"/>
+          <w:sz w:val="19"/>
+          <w:szCs w:val="19"/>
+          <w:highlight w:val="white"/>
+          <w:lang w:val="en-US"/>
+        </w:rPr>
+        <w:t xml:space="preserve">? StudentID { </w:t>
+      </w:r>
+      <w:r>
+        <w:rPr>
+          <w:rFonts w:ascii="Consolas" w:hAnsi="Consolas" w:cs="Consolas"/>
+          <w:color w:val="0000FF"/>
+          <w:sz w:val="19"/>
+          <w:szCs w:val="19"/>
+          <w:highlight w:val="white"/>
+          <w:lang w:val="en-US"/>
+        </w:rPr>
+        <w:t>get</w:t>
+      </w:r>
+      <w:r>
+        <w:rPr>
+          <w:rFonts w:ascii="Consolas" w:hAnsi="Consolas" w:cs="Consolas"/>
+          <w:color w:val="000000"/>
+          <w:sz w:val="19"/>
+          <w:szCs w:val="19"/>
+          <w:highlight w:val="white"/>
+          <w:lang w:val="en-US"/>
+        </w:rPr>
+        <w:t xml:space="preserve">; </w:t>
+      </w:r>
+      <w:r>
+        <w:rPr>
+          <w:rFonts w:ascii="Consolas" w:hAnsi="Consolas" w:cs="Consolas"/>
+          <w:color w:val="0000FF"/>
+          <w:sz w:val="19"/>
+          <w:szCs w:val="19"/>
+          <w:highlight w:val="white"/>
+          <w:lang w:val="en-US"/>
+        </w:rPr>
+        <w:t>set</w:t>
+      </w:r>
+      <w:r>
+        <w:rPr>
+          <w:rFonts w:ascii="Consolas" w:hAnsi="Consolas" w:cs="Consolas"/>
+          <w:color w:val="000000"/>
+          <w:sz w:val="19"/>
+          <w:szCs w:val="19"/>
+          <w:highlight w:val="white"/>
+          <w:lang w:val="en-US"/>
+        </w:rPr>
+        <w:t>; }</w:t>
+      </w:r>
+    </w:p>
+    <w:p>
+      <w:pPr>
+        <w:autoSpaceDE w:val="0"/>
+        <w:autoSpaceDN w:val="0"/>
+        <w:adjustRightInd w:val="0"/>
+        <w:spacing w:after="0" w:line="240" w:lineRule="auto"/>
+        <w:rPr>
+          <w:rFonts w:ascii="Consolas" w:hAnsi="Consolas" w:cs="Consolas"/>
+          <w:color w:val="000000"/>
+          <w:sz w:val="19"/>
+          <w:szCs w:val="19"/>
+          <w:highlight w:val="white"/>
+          <w:lang w:val="en-US"/>
+        </w:rPr>
+      </w:pPr>
+      <w:r>
+        <w:rPr>
+          <w:rFonts w:ascii="Consolas" w:hAnsi="Consolas" w:cs="Consolas"/>
+          <w:color w:val="000000"/>
+          <w:sz w:val="19"/>
+          <w:szCs w:val="19"/>
+          <w:highlight w:val="white"/>
+          <w:lang w:val="en-US"/>
+        </w:rPr>
+        <w:t xml:space="preserve">    [</w:t>
+      </w:r>
+      <w:r>
+        <w:rPr>
+          <w:rFonts w:ascii="Consolas" w:hAnsi="Consolas" w:cs="Consolas"/>
+          <w:color w:val="2B91AF"/>
+          <w:sz w:val="19"/>
+          <w:szCs w:val="19"/>
+          <w:highlight w:val="white"/>
+          <w:lang w:val="en-US"/>
+        </w:rPr>
+        <w:t>ForeignKey</w:t>
+      </w:r>
+      <w:r>
+        <w:rPr>
+          <w:rFonts w:ascii="Consolas" w:hAnsi="Consolas" w:cs="Consolas"/>
+          <w:color w:val="000000"/>
+          <w:sz w:val="19"/>
+          <w:szCs w:val="19"/>
+          <w:highlight w:val="white"/>
+          <w:lang w:val="en-US"/>
+        </w:rPr>
+        <w:t>(</w:t>
+      </w:r>
+      <w:r>
+        <w:rPr>
+          <w:rFonts w:ascii="Consolas" w:hAnsi="Consolas" w:cs="Consolas"/>
+          <w:color w:val="A31515"/>
+          <w:sz w:val="19"/>
+          <w:szCs w:val="19"/>
+          <w:highlight w:val="white"/>
+          <w:lang w:val="en-US"/>
+        </w:rPr>
+        <w:t>"StudentID"</w:t>
+      </w:r>
+      <w:r>
+        <w:rPr>
+          <w:rFonts w:ascii="Consolas" w:hAnsi="Consolas" w:cs="Consolas"/>
+          <w:color w:val="000000"/>
+          <w:sz w:val="19"/>
+          <w:szCs w:val="19"/>
+          <w:highlight w:val="white"/>
+          <w:lang w:val="en-US"/>
+        </w:rPr>
+        <w:t>)]</w:t>
+      </w:r>
+    </w:p>
+    <w:p>
+      <w:pPr>
+        <w:autoSpaceDE w:val="0"/>
+        <w:autoSpaceDN w:val="0"/>
+        <w:adjustRightInd w:val="0"/>
+        <w:spacing w:after="0" w:line="240" w:lineRule="auto"/>
+        <w:rPr>
+          <w:rFonts w:ascii="Consolas" w:hAnsi="Consolas" w:cs="Consolas"/>
+          <w:color w:val="000000"/>
+          <w:sz w:val="19"/>
+          <w:szCs w:val="19"/>
+          <w:highlight w:val="white"/>
+          <w:lang w:val="en-US"/>
+        </w:rPr>
+      </w:pPr>
+      <w:r>
+        <w:rPr>
+          <w:rFonts w:ascii="Consolas" w:hAnsi="Consolas" w:cs="Consolas"/>
+          <w:color w:val="000000"/>
+          <w:sz w:val="19"/>
+          <w:szCs w:val="19"/>
+          <w:highlight w:val="white"/>
+          <w:lang w:val="en-US"/>
+        </w:rPr>
+        <w:t xml:space="preserve">    </w:t>
+      </w:r>
+      <w:r>
+        <w:rPr>
+          <w:rFonts w:ascii="Consolas" w:hAnsi="Consolas" w:cs="Consolas"/>
+          <w:color w:val="0000FF"/>
+          <w:sz w:val="19"/>
+          <w:szCs w:val="19"/>
+          <w:highlight w:val="white"/>
+          <w:lang w:val="en-US"/>
+        </w:rPr>
+        <w:t>public</w:t>
+      </w:r>
+      <w:r>
+        <w:rPr>
+          <w:rFonts w:ascii="Consolas" w:hAnsi="Consolas" w:cs="Consolas"/>
+          <w:color w:val="000000"/>
+          <w:sz w:val="19"/>
+          <w:szCs w:val="19"/>
+          <w:highlight w:val="white"/>
+          <w:lang w:val="en-US"/>
+        </w:rPr>
+        <w:t xml:space="preserve"> </w:t>
+      </w:r>
+      <w:r>
+        <w:rPr>
+          <w:rFonts w:ascii="Consolas" w:hAnsi="Consolas" w:cs="Consolas"/>
+          <w:color w:val="0000FF"/>
+          <w:sz w:val="19"/>
+          <w:szCs w:val="19"/>
+          <w:highlight w:val="white"/>
+          <w:lang w:val="en-US"/>
+        </w:rPr>
+        <w:t>virtual</w:t>
+      </w:r>
+      <w:r>
+        <w:rPr>
+          <w:rFonts w:ascii="Consolas" w:hAnsi="Consolas" w:cs="Consolas"/>
+          <w:color w:val="000000"/>
+          <w:sz w:val="19"/>
+          <w:szCs w:val="19"/>
+          <w:highlight w:val="white"/>
+          <w:lang w:val="en-US"/>
+        </w:rPr>
+        <w:t xml:space="preserve"> </w:t>
+      </w:r>
+      <w:r>
+        <w:rPr>
+          <w:rFonts w:ascii="Consolas" w:hAnsi="Consolas" w:cs="Consolas"/>
+          <w:color w:val="2B91AF"/>
+          <w:sz w:val="19"/>
+          <w:szCs w:val="19"/>
+          <w:highlight w:val="white"/>
+          <w:lang w:val="en-US"/>
+        </w:rPr>
+        <w:t>Student</w:t>
+      </w:r>
+      <w:r>
+        <w:rPr>
+          <w:rFonts w:ascii="Consolas" w:hAnsi="Consolas" w:cs="Consolas"/>
+          <w:color w:val="000000"/>
+          <w:sz w:val="19"/>
+          <w:szCs w:val="19"/>
+          <w:highlight w:val="white"/>
+          <w:lang w:val="en-US"/>
+        </w:rPr>
+        <w:t xml:space="preserve"> Student { </w:t>
+      </w:r>
+      <w:r>
+        <w:rPr>
+          <w:rFonts w:ascii="Consolas" w:hAnsi="Consolas" w:cs="Consolas"/>
+          <w:color w:val="0000FF"/>
+          <w:sz w:val="19"/>
+          <w:szCs w:val="19"/>
+          <w:highlight w:val="white"/>
+          <w:lang w:val="en-US"/>
+        </w:rPr>
+        <w:t>get</w:t>
+      </w:r>
+      <w:r>
+        <w:rPr>
+          <w:rFonts w:ascii="Consolas" w:hAnsi="Consolas" w:cs="Consolas"/>
+          <w:color w:val="000000"/>
+          <w:sz w:val="19"/>
+          <w:szCs w:val="19"/>
+          <w:highlight w:val="white"/>
+          <w:lang w:val="en-US"/>
+        </w:rPr>
+        <w:t xml:space="preserve">; </w:t>
+      </w:r>
+      <w:r>
+        <w:rPr>
+          <w:rFonts w:ascii="Consolas" w:hAnsi="Consolas" w:cs="Consolas"/>
+          <w:color w:val="0000FF"/>
+          <w:sz w:val="19"/>
+          <w:szCs w:val="19"/>
+          <w:highlight w:val="white"/>
+          <w:lang w:val="en-US"/>
+        </w:rPr>
+        <w:t>set</w:t>
+      </w:r>
+      <w:r>
+        <w:rPr>
+          <w:rFonts w:ascii="Consolas" w:hAnsi="Consolas" w:cs="Consolas"/>
+          <w:color w:val="000000"/>
+          <w:sz w:val="19"/>
+          <w:szCs w:val="19"/>
+          <w:highlight w:val="white"/>
+          <w:lang w:val="en-US"/>
+        </w:rPr>
+        <w:t>; }</w:t>
+      </w:r>
+    </w:p>
+    <w:p>
+      <w:pPr>
+        <w:autoSpaceDE w:val="0"/>
+        <w:autoSpaceDN w:val="0"/>
+        <w:adjustRightInd w:val="0"/>
+        <w:spacing w:after="0" w:line="240" w:lineRule="auto"/>
+        <w:rPr>
+          <w:rFonts w:ascii="Consolas" w:hAnsi="Consolas" w:cs="Consolas"/>
+          <w:color w:val="000000"/>
+          <w:sz w:val="19"/>
+          <w:szCs w:val="19"/>
+          <w:highlight w:val="white"/>
+          <w:lang w:val="en-US"/>
+        </w:rPr>
+      </w:pPr>
+    </w:p>
+    <w:p>
+      <w:pPr>
+        <w:autoSpaceDE w:val="0"/>
+        <w:autoSpaceDN w:val="0"/>
+        <w:adjustRightInd w:val="0"/>
+        <w:spacing w:after="0" w:line="240" w:lineRule="auto"/>
+        <w:rPr>
+          <w:rFonts w:ascii="Consolas" w:hAnsi="Consolas" w:cs="Consolas"/>
+          <w:color w:val="000000"/>
+          <w:sz w:val="19"/>
+          <w:szCs w:val="19"/>
+          <w:highlight w:val="white"/>
+          <w:lang w:val="en-US"/>
+        </w:rPr>
+      </w:pPr>
+      <w:r>
+        <w:rPr>
+          <w:rFonts w:ascii="Consolas" w:hAnsi="Consolas" w:cs="Consolas"/>
+          <w:color w:val="000000"/>
+          <w:sz w:val="19"/>
+          <w:szCs w:val="19"/>
+          <w:highlight w:val="white"/>
+          <w:lang w:val="en-US"/>
+        </w:rPr>
+        <w:t xml:space="preserve">    </w:t>
+      </w:r>
+      <w:r>
+        <w:rPr>
+          <w:rFonts w:ascii="Consolas" w:hAnsi="Consolas" w:cs="Consolas"/>
+          <w:color w:val="0000FF"/>
+          <w:sz w:val="19"/>
+          <w:szCs w:val="19"/>
+          <w:highlight w:val="white"/>
+          <w:lang w:val="en-US"/>
+        </w:rPr>
+        <w:t>public</w:t>
+      </w:r>
+      <w:r>
+        <w:rPr>
+          <w:rFonts w:ascii="Consolas" w:hAnsi="Consolas" w:cs="Consolas"/>
+          <w:color w:val="000000"/>
+          <w:sz w:val="19"/>
+          <w:szCs w:val="19"/>
+          <w:highlight w:val="white"/>
+          <w:lang w:val="en-US"/>
+        </w:rPr>
+        <w:t xml:space="preserve"> </w:t>
+      </w:r>
+      <w:r>
+        <w:rPr>
+          <w:rFonts w:ascii="Consolas" w:hAnsi="Consolas" w:cs="Consolas"/>
+          <w:color w:val="0000FF"/>
+          <w:sz w:val="19"/>
+          <w:szCs w:val="19"/>
+          <w:highlight w:val="white"/>
+          <w:lang w:val="en-US"/>
+        </w:rPr>
+        <w:t>int</w:t>
+      </w:r>
+      <w:r>
+        <w:rPr>
+          <w:rFonts w:ascii="Consolas" w:hAnsi="Consolas" w:cs="Consolas"/>
+          <w:color w:val="000000"/>
+          <w:sz w:val="19"/>
+          <w:szCs w:val="19"/>
+          <w:highlight w:val="white"/>
+          <w:lang w:val="en-US"/>
+        </w:rPr>
+        <w:t xml:space="preserve">? SubjectID { </w:t>
+      </w:r>
+      <w:r>
+        <w:rPr>
+          <w:rFonts w:ascii="Consolas" w:hAnsi="Consolas" w:cs="Consolas"/>
+          <w:color w:val="0000FF"/>
+          <w:sz w:val="19"/>
+          <w:szCs w:val="19"/>
+          <w:highlight w:val="white"/>
+          <w:lang w:val="en-US"/>
+        </w:rPr>
+        <w:t>get</w:t>
+      </w:r>
+      <w:r>
+        <w:rPr>
+          <w:rFonts w:ascii="Consolas" w:hAnsi="Consolas" w:cs="Consolas"/>
+          <w:color w:val="000000"/>
+          <w:sz w:val="19"/>
+          <w:szCs w:val="19"/>
+          <w:highlight w:val="white"/>
+          <w:lang w:val="en-US"/>
+        </w:rPr>
+        <w:t xml:space="preserve">; </w:t>
+      </w:r>
+      <w:r>
+        <w:rPr>
+          <w:rFonts w:ascii="Consolas" w:hAnsi="Consolas" w:cs="Consolas"/>
+          <w:color w:val="0000FF"/>
+          <w:sz w:val="19"/>
+          <w:szCs w:val="19"/>
+          <w:highlight w:val="white"/>
+          <w:lang w:val="en-US"/>
+        </w:rPr>
+        <w:t>set</w:t>
+      </w:r>
+      <w:r>
+        <w:rPr>
+          <w:rFonts w:ascii="Consolas" w:hAnsi="Consolas" w:cs="Consolas"/>
+          <w:color w:val="000000"/>
+          <w:sz w:val="19"/>
+          <w:szCs w:val="19"/>
+          <w:highlight w:val="white"/>
+          <w:lang w:val="en-US"/>
+        </w:rPr>
+        <w:t>; }</w:t>
+      </w:r>
+    </w:p>
+    <w:p>
+      <w:pPr>
+        <w:autoSpaceDE w:val="0"/>
+        <w:autoSpaceDN w:val="0"/>
+        <w:adjustRightInd w:val="0"/>
+        <w:spacing w:after="0" w:line="240" w:lineRule="auto"/>
+        <w:rPr>
+          <w:rFonts w:ascii="Consolas" w:hAnsi="Consolas" w:cs="Consolas"/>
+          <w:color w:val="000000"/>
+          <w:sz w:val="19"/>
+          <w:szCs w:val="19"/>
+          <w:highlight w:val="white"/>
+          <w:lang w:val="en-US"/>
+        </w:rPr>
+      </w:pPr>
+      <w:r>
+        <w:rPr>
+          <w:rFonts w:ascii="Consolas" w:hAnsi="Consolas" w:cs="Consolas"/>
+          <w:color w:val="000000"/>
+          <w:sz w:val="19"/>
+          <w:szCs w:val="19"/>
+          <w:highlight w:val="white"/>
+          <w:lang w:val="en-US"/>
+        </w:rPr>
+        <w:t xml:space="preserve">    [</w:t>
+      </w:r>
+      <w:r>
+        <w:rPr>
+          <w:rFonts w:ascii="Consolas" w:hAnsi="Consolas" w:cs="Consolas"/>
+          <w:color w:val="2B91AF"/>
+          <w:sz w:val="19"/>
+          <w:szCs w:val="19"/>
+          <w:highlight w:val="white"/>
+          <w:lang w:val="en-US"/>
+        </w:rPr>
+        <w:t>ForeignKey</w:t>
+      </w:r>
+      <w:r>
+        <w:rPr>
+          <w:rFonts w:ascii="Consolas" w:hAnsi="Consolas" w:cs="Consolas"/>
+          <w:color w:val="000000"/>
+          <w:sz w:val="19"/>
+          <w:szCs w:val="19"/>
+          <w:highlight w:val="white"/>
+          <w:lang w:val="en-US"/>
+        </w:rPr>
+        <w:t>(</w:t>
+      </w:r>
+      <w:r>
+        <w:rPr>
+          <w:rFonts w:ascii="Consolas" w:hAnsi="Consolas" w:cs="Consolas"/>
+          <w:color w:val="A31515"/>
+          <w:sz w:val="19"/>
+          <w:szCs w:val="19"/>
+          <w:highlight w:val="white"/>
+          <w:lang w:val="en-US"/>
+        </w:rPr>
+        <w:t>"SubjectID"</w:t>
+      </w:r>
+      <w:r>
+        <w:rPr>
+          <w:rFonts w:ascii="Consolas" w:hAnsi="Consolas" w:cs="Consolas"/>
+          <w:color w:val="000000"/>
+          <w:sz w:val="19"/>
+          <w:szCs w:val="19"/>
+          <w:highlight w:val="white"/>
+          <w:lang w:val="en-US"/>
+        </w:rPr>
+        <w:t>)]</w:t>
+      </w:r>
+    </w:p>
+    <w:p>
+      <w:pPr>
+        <w:autoSpaceDE w:val="0"/>
+        <w:autoSpaceDN w:val="0"/>
+        <w:adjustRightInd w:val="0"/>
+        <w:spacing w:after="0" w:line="240" w:lineRule="auto"/>
+        <w:rPr>
+          <w:rFonts w:ascii="Consolas" w:hAnsi="Consolas" w:cs="Consolas"/>
+          <w:color w:val="000000"/>
+          <w:sz w:val="19"/>
+          <w:szCs w:val="19"/>
+          <w:highlight w:val="white"/>
+          <w:lang w:val="en-US"/>
+        </w:rPr>
+      </w:pPr>
+      <w:r>
+        <w:rPr>
+          <w:rFonts w:ascii="Consolas" w:hAnsi="Consolas" w:cs="Consolas"/>
+          <w:color w:val="000000"/>
+          <w:sz w:val="19"/>
+          <w:szCs w:val="19"/>
+          <w:highlight w:val="white"/>
+          <w:lang w:val="en-US"/>
+        </w:rPr>
+        <w:t xml:space="preserve">    </w:t>
+      </w:r>
+      <w:r>
+        <w:rPr>
+          <w:rFonts w:ascii="Consolas" w:hAnsi="Consolas" w:cs="Consolas"/>
+          <w:color w:val="0000FF"/>
+          <w:sz w:val="19"/>
+          <w:szCs w:val="19"/>
+          <w:highlight w:val="white"/>
+          <w:lang w:val="en-US"/>
+        </w:rPr>
+        <w:t>public</w:t>
+      </w:r>
+      <w:r>
+        <w:rPr>
+          <w:rFonts w:ascii="Consolas" w:hAnsi="Consolas" w:cs="Consolas"/>
+          <w:color w:val="000000"/>
+          <w:sz w:val="19"/>
+          <w:szCs w:val="19"/>
+          <w:highlight w:val="white"/>
+          <w:lang w:val="en-US"/>
+        </w:rPr>
+        <w:t xml:space="preserve"> </w:t>
+      </w:r>
+      <w:r>
+        <w:rPr>
+          <w:rFonts w:ascii="Consolas" w:hAnsi="Consolas" w:cs="Consolas"/>
+          <w:color w:val="0000FF"/>
+          <w:sz w:val="19"/>
+          <w:szCs w:val="19"/>
+          <w:highlight w:val="white"/>
+          <w:lang w:val="en-US"/>
+        </w:rPr>
+        <w:t>virtual</w:t>
+      </w:r>
+      <w:r>
+        <w:rPr>
+          <w:rFonts w:ascii="Consolas" w:hAnsi="Consolas" w:cs="Consolas"/>
+          <w:color w:val="000000"/>
+          <w:sz w:val="19"/>
+          <w:szCs w:val="19"/>
+          <w:highlight w:val="white"/>
+          <w:lang w:val="en-US"/>
+        </w:rPr>
+        <w:t xml:space="preserve"> </w:t>
+      </w:r>
+      <w:r>
+        <w:rPr>
+          <w:rFonts w:ascii="Consolas" w:hAnsi="Consolas" w:cs="Consolas"/>
+          <w:color w:val="2B91AF"/>
+          <w:sz w:val="19"/>
+          <w:szCs w:val="19"/>
+          <w:highlight w:val="white"/>
+          <w:lang w:val="en-US"/>
+        </w:rPr>
+        <w:t>Subject</w:t>
+      </w:r>
+      <w:r>
+        <w:rPr>
+          <w:rFonts w:ascii="Consolas" w:hAnsi="Consolas" w:cs="Consolas"/>
+          <w:color w:val="000000"/>
+          <w:sz w:val="19"/>
+          <w:szCs w:val="19"/>
+          <w:highlight w:val="white"/>
+          <w:lang w:val="en-US"/>
+        </w:rPr>
+        <w:t xml:space="preserve"> Subject { </w:t>
+      </w:r>
+      <w:r>
+        <w:rPr>
+          <w:rFonts w:ascii="Consolas" w:hAnsi="Consolas" w:cs="Consolas"/>
+          <w:color w:val="0000FF"/>
+          <w:sz w:val="19"/>
+          <w:szCs w:val="19"/>
+          <w:highlight w:val="white"/>
+          <w:lang w:val="en-US"/>
+        </w:rPr>
+        <w:t>get</w:t>
+      </w:r>
+      <w:r>
+        <w:rPr>
+          <w:rFonts w:ascii="Consolas" w:hAnsi="Consolas" w:cs="Consolas"/>
+          <w:color w:val="000000"/>
+          <w:sz w:val="19"/>
+          <w:szCs w:val="19"/>
+          <w:highlight w:val="white"/>
+          <w:lang w:val="en-US"/>
+        </w:rPr>
+        <w:t xml:space="preserve">; </w:t>
+      </w:r>
+      <w:r>
+        <w:rPr>
+          <w:rFonts w:ascii="Consolas" w:hAnsi="Consolas" w:cs="Consolas"/>
+          <w:color w:val="0000FF"/>
+          <w:sz w:val="19"/>
+          <w:szCs w:val="19"/>
+          <w:highlight w:val="white"/>
+          <w:lang w:val="en-US"/>
+        </w:rPr>
+        <w:t>set</w:t>
+      </w:r>
+      <w:r>
+        <w:rPr>
+          <w:rFonts w:ascii="Consolas" w:hAnsi="Consolas" w:cs="Consolas"/>
+          <w:color w:val="000000"/>
+          <w:sz w:val="19"/>
+          <w:szCs w:val="19"/>
+          <w:highlight w:val="white"/>
+          <w:lang w:val="en-US"/>
+        </w:rPr>
+        <w:t>; }</w:t>
+      </w:r>
+    </w:p>
+    <w:p>
+      <w:pPr>
+        <w:rPr>
+          <w:rFonts w:ascii="Consolas" w:hAnsi="Consolas" w:cs="Consolas"/>
+          <w:color w:val="000000"/>
+          <w:sz w:val="19"/>
+          <w:szCs w:val="19"/>
+          <w:lang w:val="en-US"/>
+        </w:rPr>
+      </w:pPr>
+      <w:r>
+        <w:rPr>
+          <w:rFonts w:ascii="Consolas" w:hAnsi="Consolas" w:cs="Consolas"/>
+          <w:color w:val="000000"/>
+          <w:sz w:val="19"/>
+          <w:szCs w:val="19"/>
+          <w:highlight w:val="white"/>
+          <w:lang w:val="en-US"/>
+        </w:rPr>
+        <w:lastRenderedPageBreak/>
+        <w:t>}</w:t>
+      </w:r>
+      <w:bookmarkStart w:id="0" w:name="_GoBack"/>
+      <w:bookmarkEnd w:id="0"/>
+    </w:p>
+    <w:p>
+      <w:pPr>
+        <w:rPr>
+          <w:rFonts w:asciiTheme="majorHAnsi" w:hAnsiTheme="majorHAnsi" w:cstheme="majorHAnsi"/>
+          <w:sz w:val="26"/>
+          <w:szCs w:val="26"/>
+          <w:lang w:val="en-US"/>
+        </w:rPr>
+      </w:pPr>
+    </w:p>
+    <w:p>
+      <w:pPr>
+        <w:rPr>
+          <w:rFonts w:asciiTheme="majorHAnsi" w:hAnsiTheme="majorHAnsi" w:cstheme="majorHAnsi"/>
+          <w:sz w:val="26"/>
+          <w:szCs w:val="26"/>
+          <w:lang w:val="en-US"/>
+        </w:rPr>
+      </w:pPr>
+      <w:r>
+        <w:rPr>
+          <w:rFonts w:asciiTheme="majorHAnsi" w:hAnsiTheme="majorHAnsi" w:cstheme="majorHAnsi"/>
+          <w:sz w:val="26"/>
+          <w:szCs w:val="26"/>
+          <w:lang w:val="en-US"/>
+        </w:rPr>
+        <w:t>Tạo class SchoolContext kế thừa từ class DbContext</w:t>
+      </w:r>
+      <w:r>
+        <w:rPr>
+          <w:rFonts w:asciiTheme="majorHAnsi" w:hAnsiTheme="majorHAnsi" w:cstheme="majorHAnsi"/>
+          <w:sz w:val="26"/>
+          <w:szCs w:val="26"/>
+          <w:lang w:val="en-US"/>
+        </w:rPr>
+        <w:t xml:space="preserve"> (cũng trong thư mục Models)</w:t>
+      </w:r>
+      <w:r>
+        <w:rPr>
+          <w:rFonts w:asciiTheme="majorHAnsi" w:hAnsiTheme="majorHAnsi" w:cstheme="majorHAnsi"/>
+          <w:sz w:val="26"/>
+          <w:szCs w:val="26"/>
+          <w:lang w:val="en-US"/>
+        </w:rPr>
+        <w:t>.</w:t>
+      </w:r>
+    </w:p>
+    <w:p>
+      <w:pPr>
+        <w:autoSpaceDE w:val="0"/>
+        <w:autoSpaceDN w:val="0"/>
+        <w:adjustRightInd w:val="0"/>
+        <w:spacing w:after="0" w:line="240" w:lineRule="auto"/>
+        <w:rPr>
+          <w:rFonts w:ascii="Consolas" w:hAnsi="Consolas" w:cs="Consolas"/>
+          <w:color w:val="000000"/>
+          <w:sz w:val="19"/>
+          <w:szCs w:val="19"/>
+          <w:highlight w:val="white"/>
+          <w:lang w:val="en-US"/>
+        </w:rPr>
+      </w:pPr>
+      <w:r>
+        <w:rPr>
+          <w:rFonts w:ascii="Consolas" w:hAnsi="Consolas" w:cs="Consolas"/>
+          <w:color w:val="0000FF"/>
+          <w:sz w:val="19"/>
+          <w:szCs w:val="19"/>
+          <w:highlight w:val="white"/>
+          <w:lang w:val="en-US"/>
+        </w:rPr>
+        <w:t>public</w:t>
+      </w:r>
+      <w:r>
+        <w:rPr>
+          <w:rFonts w:ascii="Consolas" w:hAnsi="Consolas" w:cs="Consolas"/>
+          <w:color w:val="000000"/>
+          <w:sz w:val="19"/>
+          <w:szCs w:val="19"/>
+          <w:highlight w:val="white"/>
+          <w:lang w:val="en-US"/>
+        </w:rPr>
+        <w:t xml:space="preserve"> </w:t>
+      </w:r>
+      <w:r>
+        <w:rPr>
+          <w:rFonts w:ascii="Consolas" w:hAnsi="Consolas" w:cs="Consolas"/>
+          <w:color w:val="0000FF"/>
+          <w:sz w:val="19"/>
+          <w:szCs w:val="19"/>
+          <w:highlight w:val="white"/>
+          <w:lang w:val="en-US"/>
+        </w:rPr>
+        <w:t>class</w:t>
+      </w:r>
+      <w:r>
+        <w:rPr>
+          <w:rFonts w:ascii="Consolas" w:hAnsi="Consolas" w:cs="Consolas"/>
+          <w:color w:val="000000"/>
+          <w:sz w:val="19"/>
+          <w:szCs w:val="19"/>
+          <w:highlight w:val="white"/>
+          <w:lang w:val="en-US"/>
+        </w:rPr>
+        <w:t xml:space="preserve"> </w:t>
+      </w:r>
+      <w:r>
+        <w:rPr>
+          <w:rFonts w:ascii="Consolas" w:hAnsi="Consolas" w:cs="Consolas"/>
+          <w:color w:val="2B91AF"/>
+          <w:sz w:val="19"/>
+          <w:szCs w:val="19"/>
+          <w:highlight w:val="white"/>
+          <w:lang w:val="en-US"/>
+        </w:rPr>
+        <w:t>SchoolContext</w:t>
+      </w:r>
+      <w:r>
+        <w:rPr>
+          <w:rFonts w:ascii="Consolas" w:hAnsi="Consolas" w:cs="Consolas"/>
+          <w:color w:val="000000"/>
+          <w:sz w:val="19"/>
+          <w:szCs w:val="19"/>
+          <w:highlight w:val="white"/>
+          <w:lang w:val="en-US"/>
+        </w:rPr>
+        <w:t xml:space="preserve"> : </w:t>
+      </w:r>
+      <w:r>
+        <w:rPr>
+          <w:rFonts w:ascii="Consolas" w:hAnsi="Consolas" w:cs="Consolas"/>
+          <w:color w:val="2B91AF"/>
+          <w:sz w:val="19"/>
+          <w:szCs w:val="19"/>
+          <w:highlight w:val="white"/>
+          <w:lang w:val="en-US"/>
+        </w:rPr>
+        <w:t>DbContext</w:t>
+      </w:r>
+    </w:p>
+    <w:p>
+      <w:pPr>
+        <w:autoSpaceDE w:val="0"/>
+        <w:autoSpaceDN w:val="0"/>
+        <w:adjustRightInd w:val="0"/>
+        <w:spacing w:after="0" w:line="240" w:lineRule="auto"/>
+        <w:rPr>
+          <w:rFonts w:ascii="Consolas" w:hAnsi="Consolas" w:cs="Consolas"/>
+          <w:color w:val="000000"/>
+          <w:sz w:val="19"/>
+          <w:szCs w:val="19"/>
+          <w:highlight w:val="white"/>
+          <w:lang w:val="en-US"/>
+        </w:rPr>
+      </w:pPr>
+      <w:r>
+        <w:rPr>
+          <w:rFonts w:ascii="Consolas" w:hAnsi="Consolas" w:cs="Consolas"/>
+          <w:color w:val="000000"/>
+          <w:sz w:val="19"/>
+          <w:szCs w:val="19"/>
+          <w:highlight w:val="white"/>
+          <w:lang w:val="en-US"/>
+        </w:rPr>
+        <w:t>{</w:t>
+      </w:r>
+    </w:p>
+    <w:p>
+      <w:pPr>
+        <w:autoSpaceDE w:val="0"/>
+        <w:autoSpaceDN w:val="0"/>
+        <w:adjustRightInd w:val="0"/>
+        <w:spacing w:after="0" w:line="240" w:lineRule="auto"/>
+        <w:rPr>
+          <w:rFonts w:ascii="Consolas" w:hAnsi="Consolas" w:cs="Consolas"/>
+          <w:color w:val="000000"/>
+          <w:sz w:val="19"/>
+          <w:szCs w:val="19"/>
+          <w:highlight w:val="white"/>
+          <w:lang w:val="en-US"/>
+        </w:rPr>
+      </w:pPr>
+      <w:r>
+        <w:rPr>
+          <w:rFonts w:ascii="Consolas" w:hAnsi="Consolas" w:cs="Consolas"/>
+          <w:color w:val="000000"/>
+          <w:sz w:val="19"/>
+          <w:szCs w:val="19"/>
+          <w:highlight w:val="white"/>
+          <w:lang w:val="en-US"/>
+        </w:rPr>
+        <w:t xml:space="preserve">    </w:t>
+      </w:r>
+      <w:r>
+        <w:rPr>
+          <w:rFonts w:ascii="Consolas" w:hAnsi="Consolas" w:cs="Consolas"/>
+          <w:color w:val="0000FF"/>
+          <w:sz w:val="19"/>
+          <w:szCs w:val="19"/>
+          <w:highlight w:val="white"/>
+          <w:lang w:val="en-US"/>
+        </w:rPr>
+        <w:t>public</w:t>
+      </w:r>
+      <w:r>
+        <w:rPr>
+          <w:rFonts w:ascii="Consolas" w:hAnsi="Consolas" w:cs="Consolas"/>
+          <w:color w:val="000000"/>
+          <w:sz w:val="19"/>
+          <w:szCs w:val="19"/>
+          <w:highlight w:val="white"/>
+          <w:lang w:val="en-US"/>
+        </w:rPr>
+        <w:t xml:space="preserve"> SchoolContext()</w:t>
+      </w:r>
+    </w:p>
+    <w:p>
+      <w:pPr>
+        <w:autoSpaceDE w:val="0"/>
+        <w:autoSpaceDN w:val="0"/>
+        <w:adjustRightInd w:val="0"/>
+        <w:spacing w:after="0" w:line="240" w:lineRule="auto"/>
+        <w:rPr>
+          <w:rFonts w:ascii="Consolas" w:hAnsi="Consolas" w:cs="Consolas"/>
+          <w:color w:val="000000"/>
+          <w:sz w:val="19"/>
+          <w:szCs w:val="19"/>
+          <w:highlight w:val="white"/>
+          <w:lang w:val="en-US"/>
+        </w:rPr>
+      </w:pPr>
+      <w:r>
+        <w:rPr>
+          <w:rFonts w:ascii="Consolas" w:hAnsi="Consolas" w:cs="Consolas"/>
+          <w:color w:val="000000"/>
+          <w:sz w:val="19"/>
+          <w:szCs w:val="19"/>
+          <w:highlight w:val="white"/>
+          <w:lang w:val="en-US"/>
+        </w:rPr>
+        <w:t xml:space="preserve">        : </w:t>
+      </w:r>
+      <w:r>
+        <w:rPr>
+          <w:rFonts w:ascii="Consolas" w:hAnsi="Consolas" w:cs="Consolas"/>
+          <w:color w:val="0000FF"/>
+          <w:sz w:val="19"/>
+          <w:szCs w:val="19"/>
+          <w:highlight w:val="white"/>
+          <w:lang w:val="en-US"/>
+        </w:rPr>
+        <w:t>base</w:t>
+      </w:r>
+      <w:r>
+        <w:rPr>
+          <w:rFonts w:ascii="Consolas" w:hAnsi="Consolas" w:cs="Consolas"/>
+          <w:color w:val="000000"/>
+          <w:sz w:val="19"/>
+          <w:szCs w:val="19"/>
+          <w:highlight w:val="white"/>
+          <w:lang w:val="en-US"/>
+        </w:rPr>
+        <w:t>(</w:t>
+      </w:r>
+      <w:r>
+        <w:rPr>
+          <w:rFonts w:ascii="Consolas" w:hAnsi="Consolas" w:cs="Consolas"/>
+          <w:color w:val="A31515"/>
+          <w:sz w:val="19"/>
+          <w:szCs w:val="19"/>
+          <w:highlight w:val="white"/>
+          <w:lang w:val="en-US"/>
+        </w:rPr>
+        <w:t>"name=SchoolContext"</w:t>
+      </w:r>
+      <w:r>
+        <w:rPr>
+          <w:rFonts w:ascii="Consolas" w:hAnsi="Consolas" w:cs="Consolas"/>
+          <w:color w:val="000000"/>
+          <w:sz w:val="19"/>
+          <w:szCs w:val="19"/>
+          <w:highlight w:val="white"/>
+          <w:lang w:val="en-US"/>
+        </w:rPr>
+        <w:t>)</w:t>
+      </w:r>
+    </w:p>
+    <w:p>
+      <w:pPr>
+        <w:autoSpaceDE w:val="0"/>
+        <w:autoSpaceDN w:val="0"/>
+        <w:adjustRightInd w:val="0"/>
+        <w:spacing w:after="0" w:line="240" w:lineRule="auto"/>
+        <w:rPr>
+          <w:rFonts w:ascii="Consolas" w:hAnsi="Consolas" w:cs="Consolas"/>
+          <w:color w:val="000000"/>
+          <w:sz w:val="19"/>
+          <w:szCs w:val="19"/>
+          <w:highlight w:val="white"/>
+          <w:lang w:val="en-US"/>
+        </w:rPr>
+      </w:pPr>
+      <w:r>
+        <w:rPr>
+          <w:rFonts w:ascii="Consolas" w:hAnsi="Consolas" w:cs="Consolas"/>
+          <w:color w:val="000000"/>
+          <w:sz w:val="19"/>
+          <w:szCs w:val="19"/>
+          <w:highlight w:val="white"/>
+          <w:lang w:val="en-US"/>
+        </w:rPr>
+        <w:t xml:space="preserve">    {</w:t>
+      </w:r>
+    </w:p>
+    <w:p>
+      <w:pPr>
+        <w:autoSpaceDE w:val="0"/>
+        <w:autoSpaceDN w:val="0"/>
+        <w:adjustRightInd w:val="0"/>
+        <w:spacing w:after="0" w:line="240" w:lineRule="auto"/>
+        <w:rPr>
+          <w:rFonts w:ascii="Consolas" w:hAnsi="Consolas" w:cs="Consolas"/>
+          <w:color w:val="000000"/>
+          <w:sz w:val="19"/>
+          <w:szCs w:val="19"/>
+          <w:highlight w:val="white"/>
+          <w:lang w:val="en-US"/>
+        </w:rPr>
+      </w:pPr>
+      <w:r>
+        <w:rPr>
+          <w:rFonts w:ascii="Consolas" w:hAnsi="Consolas" w:cs="Consolas"/>
+          <w:color w:val="000000"/>
+          <w:sz w:val="19"/>
+          <w:szCs w:val="19"/>
+          <w:highlight w:val="white"/>
+          <w:lang w:val="en-US"/>
+        </w:rPr>
+        <w:t xml:space="preserve">    }</w:t>
+      </w:r>
+    </w:p>
+    <w:p>
+      <w:pPr>
+        <w:autoSpaceDE w:val="0"/>
+        <w:autoSpaceDN w:val="0"/>
+        <w:adjustRightInd w:val="0"/>
+        <w:spacing w:after="0" w:line="240" w:lineRule="auto"/>
+        <w:rPr>
+          <w:rFonts w:ascii="Consolas" w:hAnsi="Consolas" w:cs="Consolas"/>
+          <w:color w:val="000000"/>
+          <w:sz w:val="19"/>
+          <w:szCs w:val="19"/>
+          <w:highlight w:val="white"/>
+          <w:lang w:val="en-US"/>
+        </w:rPr>
+      </w:pPr>
+    </w:p>
+    <w:p>
+      <w:pPr>
+        <w:autoSpaceDE w:val="0"/>
+        <w:autoSpaceDN w:val="0"/>
+        <w:adjustRightInd w:val="0"/>
+        <w:spacing w:after="0" w:line="240" w:lineRule="auto"/>
+        <w:rPr>
+          <w:rFonts w:ascii="Consolas" w:hAnsi="Consolas" w:cs="Consolas"/>
+          <w:color w:val="000000"/>
+          <w:sz w:val="19"/>
+          <w:szCs w:val="19"/>
+          <w:highlight w:val="white"/>
+          <w:lang w:val="en-US"/>
+        </w:rPr>
+      </w:pPr>
+      <w:r>
+        <w:rPr>
+          <w:rFonts w:ascii="Consolas" w:hAnsi="Consolas" w:cs="Consolas"/>
+          <w:color w:val="000000"/>
+          <w:sz w:val="19"/>
+          <w:szCs w:val="19"/>
+          <w:highlight w:val="white"/>
+          <w:lang w:val="en-US"/>
+        </w:rPr>
+        <w:t xml:space="preserve">    </w:t>
+      </w:r>
+      <w:r>
+        <w:rPr>
+          <w:rFonts w:ascii="Consolas" w:hAnsi="Consolas" w:cs="Consolas"/>
+          <w:color w:val="0000FF"/>
+          <w:sz w:val="19"/>
+          <w:szCs w:val="19"/>
+          <w:highlight w:val="white"/>
+          <w:lang w:val="en-US"/>
+        </w:rPr>
+        <w:t>public</w:t>
+      </w:r>
+      <w:r>
+        <w:rPr>
+          <w:rFonts w:ascii="Consolas" w:hAnsi="Consolas" w:cs="Consolas"/>
+          <w:color w:val="000000"/>
+          <w:sz w:val="19"/>
+          <w:szCs w:val="19"/>
+          <w:highlight w:val="white"/>
+          <w:lang w:val="en-US"/>
+        </w:rPr>
+        <w:t xml:space="preserve"> </w:t>
+      </w:r>
+      <w:r>
+        <w:rPr>
+          <w:rFonts w:ascii="Consolas" w:hAnsi="Consolas" w:cs="Consolas"/>
+          <w:color w:val="2B91AF"/>
+          <w:sz w:val="19"/>
+          <w:szCs w:val="19"/>
+          <w:highlight w:val="white"/>
+          <w:lang w:val="en-US"/>
+        </w:rPr>
+        <w:t>DbSet</w:t>
+      </w:r>
+      <w:r>
+        <w:rPr>
+          <w:rFonts w:ascii="Consolas" w:hAnsi="Consolas" w:cs="Consolas"/>
+          <w:color w:val="000000"/>
+          <w:sz w:val="19"/>
+          <w:szCs w:val="19"/>
+          <w:highlight w:val="white"/>
+          <w:lang w:val="en-US"/>
+        </w:rPr>
+        <w:t>&lt;</w:t>
+      </w:r>
+      <w:r>
+        <w:rPr>
+          <w:rFonts w:ascii="Consolas" w:hAnsi="Consolas" w:cs="Consolas"/>
+          <w:color w:val="2B91AF"/>
+          <w:sz w:val="19"/>
+          <w:szCs w:val="19"/>
+          <w:highlight w:val="white"/>
+          <w:lang w:val="en-US"/>
+        </w:rPr>
+        <w:t>Student</w:t>
+      </w:r>
+      <w:r>
+        <w:rPr>
+          <w:rFonts w:ascii="Consolas" w:hAnsi="Consolas" w:cs="Consolas"/>
+          <w:color w:val="000000"/>
+          <w:sz w:val="19"/>
+          <w:szCs w:val="19"/>
+          <w:highlight w:val="white"/>
+          <w:lang w:val="en-US"/>
+        </w:rPr>
+        <w:t xml:space="preserve">&gt; Students { </w:t>
+      </w:r>
+      <w:r>
+        <w:rPr>
+          <w:rFonts w:ascii="Consolas" w:hAnsi="Consolas" w:cs="Consolas"/>
+          <w:color w:val="0000FF"/>
+          <w:sz w:val="19"/>
+          <w:szCs w:val="19"/>
+          <w:highlight w:val="white"/>
+          <w:lang w:val="en-US"/>
+        </w:rPr>
+        <w:t>get</w:t>
+      </w:r>
+      <w:r>
+        <w:rPr>
+          <w:rFonts w:ascii="Consolas" w:hAnsi="Consolas" w:cs="Consolas"/>
+          <w:color w:val="000000"/>
+          <w:sz w:val="19"/>
+          <w:szCs w:val="19"/>
+          <w:highlight w:val="white"/>
+          <w:lang w:val="en-US"/>
+        </w:rPr>
+        <w:t xml:space="preserve">; </w:t>
+      </w:r>
+      <w:r>
+        <w:rPr>
+          <w:rFonts w:ascii="Consolas" w:hAnsi="Consolas" w:cs="Consolas"/>
+          <w:color w:val="0000FF"/>
+          <w:sz w:val="19"/>
+          <w:szCs w:val="19"/>
+          <w:highlight w:val="white"/>
+          <w:lang w:val="en-US"/>
+        </w:rPr>
+        <w:t>set</w:t>
+      </w:r>
+      <w:r>
+        <w:rPr>
+          <w:rFonts w:ascii="Consolas" w:hAnsi="Consolas" w:cs="Consolas"/>
+          <w:color w:val="000000"/>
+          <w:sz w:val="19"/>
+          <w:szCs w:val="19"/>
+          <w:highlight w:val="white"/>
+          <w:lang w:val="en-US"/>
+        </w:rPr>
+        <w:t>; }</w:t>
+      </w:r>
+    </w:p>
+    <w:p>
+      <w:pPr>
+        <w:autoSpaceDE w:val="0"/>
+        <w:autoSpaceDN w:val="0"/>
+        <w:adjustRightInd w:val="0"/>
+        <w:spacing w:after="0" w:line="240" w:lineRule="auto"/>
+        <w:rPr>
+          <w:rFonts w:ascii="Consolas" w:hAnsi="Consolas" w:cs="Consolas"/>
+          <w:color w:val="000000"/>
+          <w:sz w:val="19"/>
+          <w:szCs w:val="19"/>
+          <w:highlight w:val="white"/>
+          <w:lang w:val="en-US"/>
+        </w:rPr>
+      </w:pPr>
+      <w:r>
+        <w:rPr>
+          <w:rFonts w:ascii="Consolas" w:hAnsi="Consolas" w:cs="Consolas"/>
+          <w:color w:val="000000"/>
+          <w:sz w:val="19"/>
+          <w:szCs w:val="19"/>
+          <w:highlight w:val="white"/>
+          <w:lang w:val="en-US"/>
+        </w:rPr>
+        <w:t xml:space="preserve">    </w:t>
+      </w:r>
+      <w:r>
+        <w:rPr>
+          <w:rFonts w:ascii="Consolas" w:hAnsi="Consolas" w:cs="Consolas"/>
+          <w:color w:val="0000FF"/>
+          <w:sz w:val="19"/>
+          <w:szCs w:val="19"/>
+          <w:highlight w:val="white"/>
+          <w:lang w:val="en-US"/>
+        </w:rPr>
+        <w:t>public</w:t>
+      </w:r>
+      <w:r>
+        <w:rPr>
+          <w:rFonts w:ascii="Consolas" w:hAnsi="Consolas" w:cs="Consolas"/>
+          <w:color w:val="000000"/>
+          <w:sz w:val="19"/>
+          <w:szCs w:val="19"/>
+          <w:highlight w:val="white"/>
+          <w:lang w:val="en-US"/>
+        </w:rPr>
+        <w:t xml:space="preserve"> </w:t>
+      </w:r>
+      <w:r>
+        <w:rPr>
+          <w:rFonts w:ascii="Consolas" w:hAnsi="Consolas" w:cs="Consolas"/>
+          <w:color w:val="2B91AF"/>
+          <w:sz w:val="19"/>
+          <w:szCs w:val="19"/>
+          <w:highlight w:val="white"/>
+          <w:lang w:val="en-US"/>
+        </w:rPr>
+        <w:t>DbSet</w:t>
+      </w:r>
+      <w:r>
+        <w:rPr>
+          <w:rFonts w:ascii="Consolas" w:hAnsi="Consolas" w:cs="Consolas"/>
+          <w:color w:val="000000"/>
+          <w:sz w:val="19"/>
+          <w:szCs w:val="19"/>
+          <w:highlight w:val="white"/>
+          <w:lang w:val="en-US"/>
+        </w:rPr>
+        <w:t>&lt;</w:t>
+      </w:r>
+      <w:r>
+        <w:rPr>
+          <w:rFonts w:ascii="Consolas" w:hAnsi="Consolas" w:cs="Consolas"/>
+          <w:color w:val="2B91AF"/>
+          <w:sz w:val="19"/>
+          <w:szCs w:val="19"/>
+          <w:highlight w:val="white"/>
+          <w:lang w:val="en-US"/>
+        </w:rPr>
+        <w:t>Subject</w:t>
+      </w:r>
+      <w:r>
+        <w:rPr>
+          <w:rFonts w:ascii="Consolas" w:hAnsi="Consolas" w:cs="Consolas"/>
+          <w:color w:val="000000"/>
+          <w:sz w:val="19"/>
+          <w:szCs w:val="19"/>
+          <w:highlight w:val="white"/>
+          <w:lang w:val="en-US"/>
+        </w:rPr>
+        <w:t xml:space="preserve">&gt; Subjects { </w:t>
+      </w:r>
+      <w:r>
+        <w:rPr>
+          <w:rFonts w:ascii="Consolas" w:hAnsi="Consolas" w:cs="Consolas"/>
+          <w:color w:val="0000FF"/>
+          <w:sz w:val="19"/>
+          <w:szCs w:val="19"/>
+          <w:highlight w:val="white"/>
+          <w:lang w:val="en-US"/>
+        </w:rPr>
+        <w:t>get</w:t>
+      </w:r>
+      <w:r>
+        <w:rPr>
+          <w:rFonts w:ascii="Consolas" w:hAnsi="Consolas" w:cs="Consolas"/>
+          <w:color w:val="000000"/>
+          <w:sz w:val="19"/>
+          <w:szCs w:val="19"/>
+          <w:highlight w:val="white"/>
+          <w:lang w:val="en-US"/>
+        </w:rPr>
+        <w:t xml:space="preserve">; </w:t>
+      </w:r>
+      <w:r>
+        <w:rPr>
+          <w:rFonts w:ascii="Consolas" w:hAnsi="Consolas" w:cs="Consolas"/>
+          <w:color w:val="0000FF"/>
+          <w:sz w:val="19"/>
+          <w:szCs w:val="19"/>
+          <w:highlight w:val="white"/>
+          <w:lang w:val="en-US"/>
+        </w:rPr>
+        <w:t>set</w:t>
+      </w:r>
+      <w:r>
+        <w:rPr>
+          <w:rFonts w:ascii="Consolas" w:hAnsi="Consolas" w:cs="Consolas"/>
+          <w:color w:val="000000"/>
+          <w:sz w:val="19"/>
+          <w:szCs w:val="19"/>
+          <w:highlight w:val="white"/>
+          <w:lang w:val="en-US"/>
+        </w:rPr>
+        <w:t>; }</w:t>
+      </w:r>
+    </w:p>
+    <w:p>
+      <w:pPr>
+        <w:autoSpaceDE w:val="0"/>
+        <w:autoSpaceDN w:val="0"/>
+        <w:adjustRightInd w:val="0"/>
+        <w:spacing w:after="0" w:line="240" w:lineRule="auto"/>
+        <w:rPr>
+          <w:rFonts w:ascii="Consolas" w:hAnsi="Consolas" w:cs="Consolas"/>
+          <w:color w:val="000000"/>
+          <w:sz w:val="19"/>
+          <w:szCs w:val="19"/>
+          <w:highlight w:val="white"/>
+          <w:lang w:val="en-US"/>
+        </w:rPr>
+      </w:pPr>
+      <w:r>
+        <w:rPr>
+          <w:rFonts w:ascii="Consolas" w:hAnsi="Consolas" w:cs="Consolas"/>
+          <w:color w:val="000000"/>
+          <w:sz w:val="19"/>
+          <w:szCs w:val="19"/>
+          <w:highlight w:val="white"/>
+          <w:lang w:val="en-US"/>
+        </w:rPr>
+        <w:t xml:space="preserve">    </w:t>
+      </w:r>
+      <w:r>
+        <w:rPr>
+          <w:rFonts w:ascii="Consolas" w:hAnsi="Consolas" w:cs="Consolas"/>
+          <w:color w:val="0000FF"/>
+          <w:sz w:val="19"/>
+          <w:szCs w:val="19"/>
+          <w:highlight w:val="white"/>
+          <w:lang w:val="en-US"/>
+        </w:rPr>
+        <w:t>public</w:t>
+      </w:r>
+      <w:r>
+        <w:rPr>
+          <w:rFonts w:ascii="Consolas" w:hAnsi="Consolas" w:cs="Consolas"/>
+          <w:color w:val="000000"/>
+          <w:sz w:val="19"/>
+          <w:szCs w:val="19"/>
+          <w:highlight w:val="white"/>
+          <w:lang w:val="en-US"/>
+        </w:rPr>
+        <w:t xml:space="preserve"> </w:t>
+      </w:r>
+      <w:r>
+        <w:rPr>
+          <w:rFonts w:ascii="Consolas" w:hAnsi="Consolas" w:cs="Consolas"/>
+          <w:color w:val="2B91AF"/>
+          <w:sz w:val="19"/>
+          <w:szCs w:val="19"/>
+          <w:highlight w:val="white"/>
+          <w:lang w:val="en-US"/>
+        </w:rPr>
+        <w:t>DbSet</w:t>
+      </w:r>
+      <w:r>
+        <w:rPr>
+          <w:rFonts w:ascii="Consolas" w:hAnsi="Consolas" w:cs="Consolas"/>
+          <w:color w:val="000000"/>
+          <w:sz w:val="19"/>
+          <w:szCs w:val="19"/>
+          <w:highlight w:val="white"/>
+          <w:lang w:val="en-US"/>
+        </w:rPr>
+        <w:t>&lt;</w:t>
+      </w:r>
+      <w:r>
+        <w:rPr>
+          <w:rFonts w:ascii="Consolas" w:hAnsi="Consolas" w:cs="Consolas"/>
+          <w:color w:val="2B91AF"/>
+          <w:sz w:val="19"/>
+          <w:szCs w:val="19"/>
+          <w:highlight w:val="white"/>
+          <w:lang w:val="en-US"/>
+        </w:rPr>
+        <w:t>RegisterSubject</w:t>
+      </w:r>
+      <w:r>
+        <w:rPr>
+          <w:rFonts w:ascii="Consolas" w:hAnsi="Consolas" w:cs="Consolas"/>
+          <w:color w:val="000000"/>
+          <w:sz w:val="19"/>
+          <w:szCs w:val="19"/>
+          <w:highlight w:val="white"/>
+          <w:lang w:val="en-US"/>
+        </w:rPr>
+        <w:t xml:space="preserve">&gt; RegisterSubjects { </w:t>
+      </w:r>
+      <w:r>
+        <w:rPr>
+          <w:rFonts w:ascii="Consolas" w:hAnsi="Consolas" w:cs="Consolas"/>
+          <w:color w:val="0000FF"/>
+          <w:sz w:val="19"/>
+          <w:szCs w:val="19"/>
+          <w:highlight w:val="white"/>
+          <w:lang w:val="en-US"/>
+        </w:rPr>
+        <w:t>get</w:t>
+      </w:r>
+      <w:r>
+        <w:rPr>
+          <w:rFonts w:ascii="Consolas" w:hAnsi="Consolas" w:cs="Consolas"/>
+          <w:color w:val="000000"/>
+          <w:sz w:val="19"/>
+          <w:szCs w:val="19"/>
+          <w:highlight w:val="white"/>
+          <w:lang w:val="en-US"/>
+        </w:rPr>
+        <w:t xml:space="preserve">; </w:t>
+      </w:r>
+      <w:r>
+        <w:rPr>
+          <w:rFonts w:ascii="Consolas" w:hAnsi="Consolas" w:cs="Consolas"/>
+          <w:color w:val="0000FF"/>
+          <w:sz w:val="19"/>
+          <w:szCs w:val="19"/>
+          <w:highlight w:val="white"/>
+          <w:lang w:val="en-US"/>
+        </w:rPr>
+        <w:t>set</w:t>
+      </w:r>
+      <w:r>
+        <w:rPr>
+          <w:rFonts w:ascii="Consolas" w:hAnsi="Consolas" w:cs="Consolas"/>
+          <w:color w:val="000000"/>
+          <w:sz w:val="19"/>
+          <w:szCs w:val="19"/>
+          <w:highlight w:val="white"/>
+          <w:lang w:val="en-US"/>
+        </w:rPr>
+        <w:t>; }</w:t>
+      </w:r>
+    </w:p>
+    <w:p>
+      <w:pPr>
+        <w:rPr>
+          <w:rFonts w:ascii="Consolas" w:hAnsi="Consolas" w:cs="Consolas"/>
+          <w:color w:val="000000"/>
+          <w:sz w:val="19"/>
+          <w:szCs w:val="19"/>
+          <w:lang w:val="en-US"/>
+        </w:rPr>
+      </w:pPr>
+      <w:r>
+        <w:rPr>
+          <w:rFonts w:ascii="Consolas" w:hAnsi="Consolas" w:cs="Consolas"/>
+          <w:color w:val="000000"/>
+          <w:sz w:val="19"/>
+          <w:szCs w:val="19"/>
+          <w:highlight w:val="white"/>
+          <w:lang w:val="en-US"/>
+        </w:rPr>
+        <w:t>}</w:t>
+      </w:r>
+    </w:p>
+    <w:p>
+      <w:pPr>
+        <w:rPr>
+          <w:rFonts w:ascii="Consolas" w:hAnsi="Consolas" w:cs="Consolas"/>
+          <w:color w:val="000000"/>
+          <w:sz w:val="19"/>
+          <w:szCs w:val="19"/>
+          <w:lang w:val="en-US"/>
+        </w:rPr>
+      </w:pPr>
+      <w:r>
+        <w:rPr>
           <w:noProof/>
-          <w:sz w:val="26"/>
-          <w:szCs w:val="26"/>
-          <w:lang w:eastAsia="vi-VN"/>
+          <w:lang w:val="en-US"/>
         </w:rPr>
         <w:drawing>
-          <wp:inline distT="0" distB="0" distL="0" distR="0" wp14:anchorId="1E590245" wp14:editId="4A412F41">
-            <wp:extent cx="5731510" cy="3987800"/>
+          <wp:inline distT="0" distB="0" distL="0" distR="0" wp14:anchorId="6B851618" wp14:editId="0BA4EEF3">
+            <wp:extent cx="5731510" cy="4047490"/>
             <wp:effectExtent l="0" t="0" r="2540" b="0"/>
             <wp:docPr id="5" name="Picture 5"/>
             <wp:cNvGraphicFramePr>
@@ -493,7 +3619,7 @@
                   <pic:spPr>
                     <a:xfrm>
                       <a:off x="0" y="0"/>
-                      <a:ext cx="5731510" cy="3987800"/>
+                      <a:ext cx="5731510" cy="4047490"/>
                     </a:xfrm>
                     <a:prstGeom prst="rect">
                       <a:avLst/>
@@ -525,52 +3651,14 @@
           <w:lang w:val="en-US"/>
         </w:rPr>
       </w:pPr>
-    </w:p>
-    <w:p>
-      <w:pPr>
-        <w:rPr>
-          <w:rFonts w:asciiTheme="majorHAnsi" w:hAnsiTheme="majorHAnsi" w:cstheme="majorHAnsi"/>
-          <w:sz w:val="26"/>
-          <w:szCs w:val="26"/>
-          <w:lang w:val="en-US"/>
-        </w:rPr>
-      </w:pPr>
-    </w:p>
-    <w:p>
-      <w:pPr>
-        <w:rPr>
-          <w:rFonts w:asciiTheme="majorHAnsi" w:hAnsiTheme="majorHAnsi" w:cstheme="majorHAnsi"/>
-          <w:sz w:val="26"/>
-          <w:szCs w:val="26"/>
-          <w:lang w:val="en-US"/>
-        </w:rPr>
-      </w:pPr>
-      <w:r>
-        <w:rPr>
-          <w:rFonts w:asciiTheme="majorHAnsi" w:hAnsiTheme="majorHAnsi" w:cstheme="majorHAnsi"/>
-          <w:sz w:val="26"/>
-          <w:szCs w:val="26"/>
-          <w:lang w:val="en-US"/>
-        </w:rPr>
-        <w:t>Tạo class SchoolContext kế thừa từ class DbContext</w:t>
-      </w:r>
-      <w:r>
-        <w:rPr>
-          <w:rFonts w:asciiTheme="majorHAnsi" w:hAnsiTheme="majorHAnsi" w:cstheme="majorHAnsi"/>
-          <w:sz w:val="26"/>
-          <w:szCs w:val="26"/>
-          <w:lang w:val="en-US"/>
-        </w:rPr>
-        <w:t xml:space="preserve"> (cũng trong thư mục Models)</w:t>
-      </w:r>
-      <w:r>
-        <w:rPr>
-          <w:rFonts w:asciiTheme="majorHAnsi" w:hAnsiTheme="majorHAnsi" w:cstheme="majorHAnsi"/>
-          <w:sz w:val="26"/>
-          <w:szCs w:val="26"/>
-          <w:lang w:val="en-US"/>
-        </w:rPr>
-        <w:t>.</w:t>
+      <w:r>
+        <w:rPr>
+          <w:rFonts w:asciiTheme="majorHAnsi" w:hAnsiTheme="majorHAnsi" w:cstheme="majorHAnsi"/>
+          <w:sz w:val="26"/>
+          <w:szCs w:val="26"/>
+          <w:lang w:val="en-US"/>
+        </w:rPr>
+        <w:t>Khai báo chuỗi connectionStrings như sau để Code First làm việc được với SQL Server ở trong file Web.config</w:t>
       </w:r>
     </w:p>
     <w:p>
@@ -588,80 +3676,7 @@
           <w:noProof/>
           <w:sz w:val="26"/>
           <w:szCs w:val="26"/>
-          <w:lang w:eastAsia="vi-VN"/>
-        </w:rPr>
-        <w:drawing>
-          <wp:inline distT="0" distB="0" distL="0" distR="0" wp14:anchorId="4A10DBAA" wp14:editId="3867DC50">
-            <wp:extent cx="5731510" cy="5189220"/>
-            <wp:effectExtent l="0" t="0" r="2540" b="0"/>
-            <wp:docPr id="6" name="Picture 6"/>
-            <wp:cNvGraphicFramePr>
-              <a:graphicFrameLocks xmlns:a="http://schemas.openxmlformats.org/drawingml/2006/main" noChangeAspect="1"/>
-            </wp:cNvGraphicFramePr>
-            <a:graphic xmlns:a="http://schemas.openxmlformats.org/drawingml/2006/main">
-              <a:graphicData uri="http://schemas.openxmlformats.org/drawingml/2006/picture">
-                <pic:pic xmlns:pic="http://schemas.openxmlformats.org/drawingml/2006/picture">
-                  <pic:nvPicPr>
-                    <pic:cNvPr id="1" name=""/>
-                    <pic:cNvPicPr/>
-                  </pic:nvPicPr>
-                  <pic:blipFill>
-                    <a:blip r:embed="rId9"/>
-                    <a:stretch>
-                      <a:fillRect/>
-                    </a:stretch>
-                  </pic:blipFill>
-                  <pic:spPr>
-                    <a:xfrm>
-                      <a:off x="0" y="0"/>
-                      <a:ext cx="5731510" cy="5189220"/>
-                    </a:xfrm>
-                    <a:prstGeom prst="rect">
-                      <a:avLst/>
-                    </a:prstGeom>
-                  </pic:spPr>
-                </pic:pic>
-              </a:graphicData>
-            </a:graphic>
-          </wp:inline>
-        </w:drawing>
-      </w:r>
-    </w:p>
-    <w:p>
-      <w:pPr>
-        <w:rPr>
-          <w:rFonts w:asciiTheme="majorHAnsi" w:hAnsiTheme="majorHAnsi" w:cstheme="majorHAnsi"/>
-          <w:sz w:val="26"/>
-          <w:szCs w:val="26"/>
-          <w:lang w:val="en-US"/>
-        </w:rPr>
-      </w:pPr>
-      <w:r>
-        <w:rPr>
-          <w:rFonts w:asciiTheme="majorHAnsi" w:hAnsiTheme="majorHAnsi" w:cstheme="majorHAnsi"/>
-          <w:sz w:val="26"/>
-          <w:szCs w:val="26"/>
-          <w:lang w:val="en-US"/>
-        </w:rPr>
-        <w:t>Khai báo chuỗi connectionStrings như sau để Code First làm việc được với SQL Server ở trong file Web.config</w:t>
-      </w:r>
-    </w:p>
-    <w:p>
-      <w:pPr>
-        <w:rPr>
-          <w:rFonts w:asciiTheme="majorHAnsi" w:hAnsiTheme="majorHAnsi" w:cstheme="majorHAnsi"/>
-          <w:sz w:val="26"/>
-          <w:szCs w:val="26"/>
-          <w:lang w:val="en-US"/>
-        </w:rPr>
-      </w:pPr>
-      <w:r>
-        <w:rPr>
-          <w:rFonts w:asciiTheme="majorHAnsi" w:hAnsiTheme="majorHAnsi" w:cstheme="majorHAnsi"/>
-          <w:noProof/>
-          <w:sz w:val="26"/>
-          <w:szCs w:val="26"/>
-          <w:lang w:eastAsia="vi-VN"/>
+          <w:lang w:val="en-US"/>
         </w:rPr>
         <w:drawing>
           <wp:inline distT="0" distB="0" distL="0" distR="0">
@@ -681,7 +3696,7 @@
                     </pic:cNvPicPr>
                   </pic:nvPicPr>
                   <pic:blipFill>
-                    <a:blip r:embed="rId10">
+                    <a:blip r:embed="rId9">
                       <a:extLst>
                         <a:ext uri="{28A0092B-C50C-407E-A947-70E740481C1C}">
                           <a14:useLocalDpi xmlns:a14="http://schemas.microsoft.com/office/drawing/2010/main" val="0"/>
@@ -729,6 +3744,7 @@
           <w:szCs w:val="26"/>
           <w:lang w:val="en-US"/>
         </w:rPr>
+        <w:lastRenderedPageBreak/>
         <w:br w:type="page"/>
       </w:r>
     </w:p>
@@ -767,7 +3783,7 @@
           <w:noProof/>
           <w:sz w:val="26"/>
           <w:szCs w:val="26"/>
-          <w:lang w:eastAsia="vi-VN"/>
+          <w:lang w:val="en-US"/>
         </w:rPr>
         <w:drawing>
           <wp:inline distT="0" distB="0" distL="0" distR="0">
@@ -787,7 +3803,7 @@
                     </pic:cNvPicPr>
                   </pic:nvPicPr>
                   <pic:blipFill>
-                    <a:blip r:embed="rId11">
+                    <a:blip r:embed="rId10">
                       <a:extLst>
                         <a:ext uri="{28A0092B-C50C-407E-A947-70E740481C1C}">
                           <a14:useLocalDpi xmlns:a14="http://schemas.microsoft.com/office/drawing/2010/main" val="0"/>
@@ -900,7 +3916,7 @@
           <w:noProof/>
           <w:sz w:val="26"/>
           <w:szCs w:val="26"/>
-          <w:lang w:eastAsia="vi-VN"/>
+          <w:lang w:val="en-US"/>
         </w:rPr>
         <w:drawing>
           <wp:inline distT="0" distB="0" distL="0" distR="0">
@@ -920,7 +3936,7 @@
                     </pic:cNvPicPr>
                   </pic:nvPicPr>
                   <pic:blipFill>
-                    <a:blip r:embed="rId12">
+                    <a:blip r:embed="rId11">
                       <a:extLst>
                         <a:ext uri="{28A0092B-C50C-407E-A947-70E740481C1C}">
                           <a14:useLocalDpi xmlns:a14="http://schemas.microsoft.com/office/drawing/2010/main" val="0"/>
@@ -977,7 +3993,7 @@
           <w:noProof/>
           <w:sz w:val="26"/>
           <w:szCs w:val="26"/>
-          <w:lang w:eastAsia="vi-VN"/>
+          <w:lang w:val="en-US"/>
         </w:rPr>
         <w:lastRenderedPageBreak/>
         <w:drawing>
@@ -998,7 +4014,7 @@
                     </pic:cNvPicPr>
                   </pic:nvPicPr>
                   <pic:blipFill>
-                    <a:blip r:embed="rId13">
+                    <a:blip r:embed="rId12">
                       <a:extLst>
                         <a:ext uri="{28A0092B-C50C-407E-A947-70E740481C1C}">
                           <a14:useLocalDpi xmlns:a14="http://schemas.microsoft.com/office/drawing/2010/main" val="0"/>
@@ -1065,7 +4081,7 @@
           <w:noProof/>
           <w:sz w:val="26"/>
           <w:szCs w:val="26"/>
-          <w:lang w:eastAsia="vi-VN"/>
+          <w:lang w:val="en-US"/>
         </w:rPr>
         <w:lastRenderedPageBreak/>
         <w:drawing>
@@ -1086,7 +4102,7 @@
                     </pic:cNvPicPr>
                   </pic:nvPicPr>
                   <pic:blipFill>
-                    <a:blip r:embed="rId14">
+                    <a:blip r:embed="rId13">
                       <a:extLst>
                         <a:ext uri="{28A0092B-C50C-407E-A947-70E740481C1C}">
                           <a14:useLocalDpi xmlns:a14="http://schemas.microsoft.com/office/drawing/2010/main" val="0"/>
@@ -1172,7 +4188,7 @@
           <w:noProof/>
           <w:sz w:val="26"/>
           <w:szCs w:val="26"/>
-          <w:lang w:eastAsia="vi-VN"/>
+          <w:lang w:val="en-US"/>
         </w:rPr>
         <w:drawing>
           <wp:inline distT="0" distB="0" distL="0" distR="0">
@@ -1192,7 +4208,7 @@
                     </pic:cNvPicPr>
                   </pic:nvPicPr>
                   <pic:blipFill>
-                    <a:blip r:embed="rId15">
+                    <a:blip r:embed="rId14">
                       <a:extLst>
                         <a:ext uri="{28A0092B-C50C-407E-A947-70E740481C1C}">
                           <a14:useLocalDpi xmlns:a14="http://schemas.microsoft.com/office/drawing/2010/main" val="0"/>
@@ -1249,7 +4265,7 @@
           <w:noProof/>
           <w:sz w:val="26"/>
           <w:szCs w:val="26"/>
-          <w:lang w:eastAsia="vi-VN"/>
+          <w:lang w:val="en-US"/>
         </w:rPr>
         <w:drawing>
           <wp:inline distT="0" distB="0" distL="0" distR="0">
@@ -1269,7 +4285,7 @@
                     </pic:cNvPicPr>
                   </pic:nvPicPr>
                   <pic:blipFill>
-                    <a:blip r:embed="rId16">
+                    <a:blip r:embed="rId15">
                       <a:extLst>
                         <a:ext uri="{28A0092B-C50C-407E-A947-70E740481C1C}">
                           <a14:useLocalDpi xmlns:a14="http://schemas.microsoft.com/office/drawing/2010/main" val="0"/>
@@ -1326,7 +4342,7 @@
           <w:noProof/>
           <w:sz w:val="26"/>
           <w:szCs w:val="26"/>
-          <w:lang w:eastAsia="vi-VN"/>
+          <w:lang w:val="en-US"/>
         </w:rPr>
         <w:lastRenderedPageBreak/>
         <w:drawing>
@@ -1347,7 +4363,7 @@
                     </pic:cNvPicPr>
                   </pic:nvPicPr>
                   <pic:blipFill>
-                    <a:blip r:embed="rId17">
+                    <a:blip r:embed="rId16">
                       <a:extLst>
                         <a:ext uri="{28A0092B-C50C-407E-A947-70E740481C1C}">
                           <a14:useLocalDpi xmlns:a14="http://schemas.microsoft.com/office/drawing/2010/main" val="0"/>
@@ -1429,17 +4445,122 @@
       </w:pPr>
       <w:r>
         <w:rPr>
-          <w:rFonts w:asciiTheme="majorHAnsi" w:hAnsiTheme="majorHAnsi" w:cstheme="majorHAnsi"/>
           <w:noProof/>
-          <w:sz w:val="26"/>
-          <w:szCs w:val="26"/>
-          <w:lang w:eastAsia="vi-VN"/>
+          <w:lang w:val="en-US"/>
         </w:rPr>
         <w:drawing>
-          <wp:inline distT="0" distB="0" distL="0" distR="0" wp14:anchorId="3D3276F7" wp14:editId="60CC66DA">
-            <wp:extent cx="5731510" cy="5121275"/>
-            <wp:effectExtent l="0" t="0" r="2540" b="3175"/>
-            <wp:docPr id="15" name="Picture 15"/>
+          <wp:inline distT="0" distB="0" distL="0" distR="0" wp14:anchorId="12DDB772" wp14:editId="11DBBA60">
+            <wp:extent cx="5731510" cy="3977640"/>
+            <wp:effectExtent l="0" t="0" r="2540" b="3810"/>
+            <wp:docPr id="10" name="Picture 10"/>
+            <wp:cNvGraphicFramePr>
+              <a:graphicFrameLocks xmlns:a="http://schemas.openxmlformats.org/drawingml/2006/main" noChangeAspect="1"/>
+            </wp:cNvGraphicFramePr>
+            <a:graphic xmlns:a="http://schemas.openxmlformats.org/drawingml/2006/main">
+              <a:graphicData uri="http://schemas.openxmlformats.org/drawingml/2006/picture">
+                <pic:pic xmlns:pic="http://schemas.openxmlformats.org/drawingml/2006/picture">
+                  <pic:nvPicPr>
+                    <pic:cNvPr id="1" name=""/>
+                    <pic:cNvPicPr/>
+                  </pic:nvPicPr>
+                  <pic:blipFill>
+                    <a:blip r:embed="rId17"/>
+                    <a:stretch>
+                      <a:fillRect/>
+                    </a:stretch>
+                  </pic:blipFill>
+                  <pic:spPr>
+                    <a:xfrm>
+                      <a:off x="0" y="0"/>
+                      <a:ext cx="5731510" cy="3977640"/>
+                    </a:xfrm>
+                    <a:prstGeom prst="rect">
+                      <a:avLst/>
+                    </a:prstGeom>
+                  </pic:spPr>
+                </pic:pic>
+              </a:graphicData>
+            </a:graphic>
+          </wp:inline>
+        </w:drawing>
+      </w:r>
+    </w:p>
+    <w:p>
+      <w:pPr>
+        <w:rPr>
+          <w:rFonts w:asciiTheme="majorHAnsi" w:hAnsiTheme="majorHAnsi" w:cstheme="majorHAnsi"/>
+          <w:sz w:val="26"/>
+          <w:szCs w:val="26"/>
+          <w:lang w:val="en-US"/>
+        </w:rPr>
+      </w:pPr>
+    </w:p>
+    <w:p>
+      <w:pPr>
+        <w:rPr>
+          <w:rFonts w:asciiTheme="majorHAnsi" w:hAnsiTheme="majorHAnsi" w:cstheme="majorHAnsi"/>
+          <w:sz w:val="26"/>
+          <w:szCs w:val="26"/>
+          <w:lang w:val="en-US"/>
+        </w:rPr>
+      </w:pPr>
+      <w:r>
+        <w:rPr>
+          <w:rFonts w:asciiTheme="majorHAnsi" w:hAnsiTheme="majorHAnsi" w:cstheme="majorHAnsi"/>
+          <w:sz w:val="26"/>
+          <w:szCs w:val="26"/>
+          <w:lang w:val="en-US"/>
+        </w:rPr>
+        <w:t>Làm tương tự với 2 class còn lại.</w:t>
+      </w:r>
+    </w:p>
+    <w:p>
+      <w:pPr>
+        <w:rPr>
+          <w:rFonts w:asciiTheme="majorHAnsi" w:hAnsiTheme="majorHAnsi" w:cstheme="majorHAnsi"/>
+          <w:sz w:val="26"/>
+          <w:szCs w:val="26"/>
+          <w:lang w:val="en-US"/>
+        </w:rPr>
+      </w:pPr>
+      <w:r>
+        <w:rPr>
+          <w:rFonts w:asciiTheme="majorHAnsi" w:hAnsiTheme="majorHAnsi" w:cstheme="majorHAnsi"/>
+          <w:sz w:val="26"/>
+          <w:szCs w:val="26"/>
+          <w:lang w:val="en-US"/>
+        </w:rPr>
+        <w:t>Kết quả hiển thị</w:t>
+      </w:r>
+      <w:r>
+        <w:rPr>
+          <w:rFonts w:asciiTheme="majorHAnsi" w:hAnsiTheme="majorHAnsi" w:cstheme="majorHAnsi"/>
+          <w:sz w:val="26"/>
+          <w:szCs w:val="26"/>
+          <w:lang w:val="en-US"/>
+        </w:rPr>
+        <w:t>.</w:t>
+      </w:r>
+    </w:p>
+    <w:p>
+      <w:pPr>
+        <w:rPr>
+          <w:rFonts w:asciiTheme="majorHAnsi" w:hAnsiTheme="majorHAnsi" w:cstheme="majorHAnsi"/>
+          <w:sz w:val="26"/>
+          <w:szCs w:val="26"/>
+          <w:lang w:val="en-US"/>
+        </w:rPr>
+      </w:pPr>
+      <w:r>
+        <w:rPr>
+          <w:noProof/>
+          <w:lang w:val="en-US"/>
+        </w:rPr>
+        <w:drawing>
+          <wp:inline distT="0" distB="0" distL="0" distR="0" wp14:anchorId="19C6EE3E" wp14:editId="6961E270">
+            <wp:extent cx="5731510" cy="2600325"/>
+            <wp:effectExtent l="0" t="0" r="2540" b="9525"/>
+            <wp:docPr id="7" name="Picture 7"/>
             <wp:cNvGraphicFramePr>
               <a:graphicFrameLocks xmlns:a="http://schemas.openxmlformats.org/drawingml/2006/main" noChangeAspect="1"/>
             </wp:cNvGraphicFramePr>
@@ -1459,92 +4580,7 @@
                   <pic:spPr>
                     <a:xfrm>
                       <a:off x="0" y="0"/>
-                      <a:ext cx="5731510" cy="5121275"/>
-                    </a:xfrm>
-                    <a:prstGeom prst="rect">
-                      <a:avLst/>
-                    </a:prstGeom>
-                  </pic:spPr>
-                </pic:pic>
-              </a:graphicData>
-            </a:graphic>
-          </wp:inline>
-        </w:drawing>
-      </w:r>
-    </w:p>
-    <w:p>
-      <w:pPr>
-        <w:rPr>
-          <w:rFonts w:asciiTheme="majorHAnsi" w:hAnsiTheme="majorHAnsi" w:cstheme="majorHAnsi"/>
-          <w:sz w:val="26"/>
-          <w:szCs w:val="26"/>
-          <w:lang w:val="en-US"/>
-        </w:rPr>
-      </w:pPr>
-      <w:bookmarkStart w:id="0" w:name="_GoBack"/>
-      <w:bookmarkEnd w:id="0"/>
-    </w:p>
-    <w:p>
-      <w:pPr>
-        <w:rPr>
-          <w:rFonts w:asciiTheme="majorHAnsi" w:hAnsiTheme="majorHAnsi" w:cstheme="majorHAnsi"/>
-          <w:sz w:val="26"/>
-          <w:szCs w:val="26"/>
-          <w:lang w:val="en-US"/>
-        </w:rPr>
-      </w:pPr>
-      <w:r>
-        <w:rPr>
-          <w:rFonts w:asciiTheme="majorHAnsi" w:hAnsiTheme="majorHAnsi" w:cstheme="majorHAnsi"/>
-          <w:sz w:val="26"/>
-          <w:szCs w:val="26"/>
-          <w:lang w:val="en-US"/>
-        </w:rPr>
-        <w:t>Kết quả hiển thị.</w:t>
-      </w:r>
-    </w:p>
-    <w:p>
-      <w:pPr>
-        <w:rPr>
-          <w:rFonts w:asciiTheme="majorHAnsi" w:hAnsiTheme="majorHAnsi" w:cstheme="majorHAnsi"/>
-          <w:sz w:val="26"/>
-          <w:szCs w:val="26"/>
-          <w:lang w:val="en-US"/>
-        </w:rPr>
-      </w:pPr>
-      <w:r>
-        <w:rPr>
-          <w:rFonts w:asciiTheme="majorHAnsi" w:hAnsiTheme="majorHAnsi" w:cstheme="majorHAnsi"/>
-          <w:noProof/>
-          <w:sz w:val="26"/>
-          <w:szCs w:val="26"/>
-          <w:lang w:eastAsia="vi-VN"/>
-        </w:rPr>
-        <w:drawing>
-          <wp:inline distT="0" distB="0" distL="0" distR="0" wp14:anchorId="652894BA" wp14:editId="3B35665B">
-            <wp:extent cx="4105738" cy="2560320"/>
-            <wp:effectExtent l="0" t="0" r="9525" b="0"/>
-            <wp:docPr id="19" name="Picture 19"/>
-            <wp:cNvGraphicFramePr>
-              <a:graphicFrameLocks xmlns:a="http://schemas.openxmlformats.org/drawingml/2006/main" noChangeAspect="1"/>
-            </wp:cNvGraphicFramePr>
-            <a:graphic xmlns:a="http://schemas.openxmlformats.org/drawingml/2006/main">
-              <a:graphicData uri="http://schemas.openxmlformats.org/drawingml/2006/picture">
-                <pic:pic xmlns:pic="http://schemas.openxmlformats.org/drawingml/2006/picture">
-                  <pic:nvPicPr>
-                    <pic:cNvPr id="1" name=""/>
-                    <pic:cNvPicPr/>
-                  </pic:nvPicPr>
-                  <pic:blipFill>
-                    <a:blip r:embed="rId19"/>
-                    <a:stretch>
-                      <a:fillRect/>
-                    </a:stretch>
-                  </pic:blipFill>
-                  <pic:spPr>
-                    <a:xfrm>
-                      <a:off x="0" y="0"/>
-                      <a:ext cx="4106266" cy="2560649"/>
+                      <a:ext cx="5731510" cy="2600325"/>
                     </a:xfrm>
                     <a:prstGeom prst="rect">
                       <a:avLst/>

</xml_diff>